<commit_message>
Updated problem 2 and 3
</commit_message>
<xml_diff>
--- a/Assignment01/Assignment01.docx
+++ b/Assignment01/Assignment01.docx
@@ -2,21 +2,1447 @@
 <file path=word/document.xml><?xml version="1.0" encoding="utf-8"?>
 <w:document xmlns:wpc="http://schemas.microsoft.com/office/word/2010/wordprocessingCanvas" xmlns:cx="http://schemas.microsoft.com/office/drawing/2014/chartex" xmlns:cx1="http://schemas.microsoft.com/office/drawing/2015/9/8/chartex" xmlns:cx2="http://schemas.microsoft.com/office/drawing/2015/10/21/chartex" xmlns:cx3="http://schemas.microsoft.com/office/drawing/2016/5/9/chartex" xmlns:cx4="http://schemas.microsoft.com/office/drawing/2016/5/10/chartex" xmlns:cx5="http://schemas.microsoft.com/office/drawing/2016/5/11/chartex" xmlns:cx6="http://schemas.microsoft.com/office/drawing/2016/5/12/chartex" xmlns:cx7="http://schemas.microsoft.com/office/drawing/2016/5/13/chartex" xmlns:cx8="http://schemas.microsoft.com/office/drawing/2016/5/14/chartex" xmlns:mc="http://schemas.openxmlformats.org/markup-compatibility/2006" xmlns:aink="http://schemas.microsoft.com/office/drawing/2016/ink" xmlns:am3d="http://schemas.microsoft.com/office/drawing/2017/model3d" xmlns:o="urn:schemas-microsoft-com:office:office" xmlns:r="http://schemas.openxmlformats.org/officeDocument/2006/relationships" xmlns:m="http://schemas.openxmlformats.org/officeDocument/2006/math" xmlns:v="urn:schemas-microsoft-com:vml" xmlns:wp14="http://schemas.microsoft.com/office/word/2010/wordprocessingDrawing" xmlns:wp="http://schemas.openxmlformats.org/drawingml/2006/wordprocessingDrawing" xmlns:w10="urn:schemas-microsoft-com:office:word" xmlns:w="http://schemas.openxmlformats.org/wordprocessingml/2006/main" xmlns:w14="http://schemas.microsoft.com/office/word/2010/wordml" xmlns:w15="http://schemas.microsoft.com/office/word/2012/wordml" xmlns:w16cid="http://schemas.microsoft.com/office/word/2016/wordml/cid" xmlns:w16se="http://schemas.microsoft.com/office/word/2015/wordml/symex" xmlns:wpg="http://schemas.microsoft.com/office/word/2010/wordprocessingGroup" xmlns:wpi="http://schemas.microsoft.com/office/word/2010/wordprocessingInk" xmlns:wne="http://schemas.microsoft.com/office/word/2006/wordml" xmlns:wps="http://schemas.microsoft.com/office/word/2010/wordprocessingShape" mc:Ignorable="w14 w15 w16se w16cid wp14">
   <w:body>
+    <w:tbl>
+      <w:tblPr>
+        <w:tblW w:w="4725" w:type="dxa"/>
+        <w:jc w:val="center"/>
+        <w:tblBorders>
+          <w:top w:val="single" w:sz="8" w:space="0" w:color="000000"/>
+          <w:left w:val="single" w:sz="8" w:space="0" w:color="000000"/>
+          <w:bottom w:val="single" w:sz="8" w:space="0" w:color="000000"/>
+          <w:right w:val="single" w:sz="8" w:space="0" w:color="000000"/>
+          <w:insideH w:val="single" w:sz="8" w:space="0" w:color="000000"/>
+          <w:insideV w:val="single" w:sz="8" w:space="0" w:color="000000"/>
+        </w:tblBorders>
+        <w:tblLayout w:type="fixed"/>
+        <w:tblLook w:val="0600" w:firstRow="0" w:lastRow="0" w:firstColumn="0" w:lastColumn="0" w:noHBand="1" w:noVBand="1"/>
+      </w:tblPr>
+      <w:tblGrid>
+        <w:gridCol w:w="2190"/>
+        <w:gridCol w:w="2535"/>
+      </w:tblGrid>
+      <w:tr>
+        <w:trPr>
+          <w:jc w:val="center"/>
+        </w:trPr>
+        <w:tc>
+          <w:tcPr>
+            <w:tcW w:w="2190" w:type="dxa"/>
+            <w:shd w:val="clear" w:color="auto" w:fill="auto"/>
+            <w:tcMar>
+              <w:top w:w="100" w:type="dxa"/>
+              <w:left w:w="100" w:type="dxa"/>
+              <w:bottom w:w="100" w:type="dxa"/>
+              <w:right w:w="100" w:type="dxa"/>
+            </w:tcMar>
+          </w:tcPr>
+          <w:p>
+            <w:pPr>
+              <w:widowControl w:val="0"/>
+              <w:pBdr>
+                <w:top w:val="nil"/>
+                <w:left w:val="nil"/>
+                <w:bottom w:val="nil"/>
+                <w:right w:val="nil"/>
+                <w:between w:val="nil"/>
+              </w:pBdr>
+              <w:spacing w:line="240" w:lineRule="auto"/>
+              <w:jc w:val="right"/>
+            </w:pPr>
+            <w:r>
+              <w:t>Name:</w:t>
+            </w:r>
+          </w:p>
+        </w:tc>
+        <w:tc>
+          <w:tcPr>
+            <w:tcW w:w="2535" w:type="dxa"/>
+            <w:shd w:val="clear" w:color="auto" w:fill="auto"/>
+            <w:tcMar>
+              <w:top w:w="100" w:type="dxa"/>
+              <w:left w:w="100" w:type="dxa"/>
+              <w:bottom w:w="100" w:type="dxa"/>
+              <w:right w:w="100" w:type="dxa"/>
+            </w:tcMar>
+          </w:tcPr>
+          <w:p>
+            <w:pPr>
+              <w:widowControl w:val="0"/>
+              <w:pBdr>
+                <w:top w:val="nil"/>
+                <w:left w:val="nil"/>
+                <w:bottom w:val="nil"/>
+                <w:right w:val="nil"/>
+                <w:between w:val="nil"/>
+              </w:pBdr>
+              <w:spacing w:line="240" w:lineRule="auto"/>
+            </w:pPr>
+            <w:r>
+              <w:t>Edward Eisenberger</w:t>
+            </w:r>
+          </w:p>
+        </w:tc>
+      </w:tr>
+      <w:tr>
+        <w:trPr>
+          <w:jc w:val="center"/>
+        </w:trPr>
+        <w:tc>
+          <w:tcPr>
+            <w:tcW w:w="2190" w:type="dxa"/>
+            <w:shd w:val="clear" w:color="auto" w:fill="auto"/>
+            <w:tcMar>
+              <w:top w:w="100" w:type="dxa"/>
+              <w:left w:w="100" w:type="dxa"/>
+              <w:bottom w:w="100" w:type="dxa"/>
+              <w:right w:w="100" w:type="dxa"/>
+            </w:tcMar>
+          </w:tcPr>
+          <w:p>
+            <w:pPr>
+              <w:widowControl w:val="0"/>
+              <w:pBdr>
+                <w:top w:val="nil"/>
+                <w:left w:val="nil"/>
+                <w:bottom w:val="nil"/>
+                <w:right w:val="nil"/>
+                <w:between w:val="nil"/>
+              </w:pBdr>
+              <w:spacing w:line="240" w:lineRule="auto"/>
+              <w:jc w:val="right"/>
+            </w:pPr>
+            <w:r>
+              <w:t>ID#:</w:t>
+            </w:r>
+          </w:p>
+        </w:tc>
+        <w:tc>
+          <w:tcPr>
+            <w:tcW w:w="2535" w:type="dxa"/>
+            <w:shd w:val="clear" w:color="auto" w:fill="auto"/>
+            <w:tcMar>
+              <w:top w:w="100" w:type="dxa"/>
+              <w:left w:w="100" w:type="dxa"/>
+              <w:bottom w:w="100" w:type="dxa"/>
+              <w:right w:w="100" w:type="dxa"/>
+            </w:tcMar>
+          </w:tcPr>
+          <w:p>
+            <w:pPr>
+              <w:widowControl w:val="0"/>
+              <w:pBdr>
+                <w:top w:val="nil"/>
+                <w:left w:val="nil"/>
+                <w:bottom w:val="nil"/>
+                <w:right w:val="nil"/>
+                <w:between w:val="nil"/>
+              </w:pBdr>
+              <w:spacing w:line="240" w:lineRule="auto"/>
+            </w:pPr>
+            <w:r>
+              <w:t>1066164</w:t>
+            </w:r>
+          </w:p>
+        </w:tc>
+      </w:tr>
+      <w:tr>
+        <w:trPr>
+          <w:trHeight w:val="312"/>
+          <w:jc w:val="center"/>
+        </w:trPr>
+        <w:tc>
+          <w:tcPr>
+            <w:tcW w:w="4725" w:type="dxa"/>
+            <w:gridSpan w:val="2"/>
+            <w:shd w:val="clear" w:color="auto" w:fill="auto"/>
+            <w:tcMar>
+              <w:top w:w="100" w:type="dxa"/>
+              <w:left w:w="100" w:type="dxa"/>
+              <w:bottom w:w="100" w:type="dxa"/>
+              <w:right w:w="100" w:type="dxa"/>
+            </w:tcMar>
+          </w:tcPr>
+          <w:p>
+            <w:pPr>
+              <w:widowControl w:val="0"/>
+              <w:pBdr>
+                <w:top w:val="nil"/>
+                <w:left w:val="nil"/>
+                <w:bottom w:val="nil"/>
+                <w:right w:val="nil"/>
+                <w:between w:val="nil"/>
+              </w:pBdr>
+              <w:spacing w:line="240" w:lineRule="auto"/>
+              <w:jc w:val="center"/>
+            </w:pPr>
+            <w:r>
+              <w:t>Assignment 1</w:t>
+            </w:r>
+          </w:p>
+        </w:tc>
+      </w:tr>
+      <w:tr>
+        <w:trPr>
+          <w:jc w:val="center"/>
+        </w:trPr>
+        <w:tc>
+          <w:tcPr>
+            <w:tcW w:w="2190" w:type="dxa"/>
+            <w:shd w:val="clear" w:color="auto" w:fill="auto"/>
+            <w:tcMar>
+              <w:top w:w="100" w:type="dxa"/>
+              <w:left w:w="100" w:type="dxa"/>
+              <w:bottom w:w="100" w:type="dxa"/>
+              <w:right w:w="100" w:type="dxa"/>
+            </w:tcMar>
+          </w:tcPr>
+          <w:p>
+            <w:pPr>
+              <w:widowControl w:val="0"/>
+              <w:pBdr>
+                <w:top w:val="nil"/>
+                <w:left w:val="nil"/>
+                <w:bottom w:val="nil"/>
+                <w:right w:val="nil"/>
+                <w:between w:val="nil"/>
+              </w:pBdr>
+              <w:spacing w:line="240" w:lineRule="auto"/>
+              <w:jc w:val="right"/>
+            </w:pPr>
+            <w:r>
+              <w:t>Due Date:</w:t>
+            </w:r>
+          </w:p>
+        </w:tc>
+        <w:tc>
+          <w:tcPr>
+            <w:tcW w:w="2535" w:type="dxa"/>
+            <w:shd w:val="clear" w:color="auto" w:fill="auto"/>
+            <w:tcMar>
+              <w:top w:w="100" w:type="dxa"/>
+              <w:left w:w="100" w:type="dxa"/>
+              <w:bottom w:w="100" w:type="dxa"/>
+              <w:right w:w="100" w:type="dxa"/>
+            </w:tcMar>
+          </w:tcPr>
+          <w:p>
+            <w:pPr>
+              <w:widowControl w:val="0"/>
+              <w:pBdr>
+                <w:top w:val="nil"/>
+                <w:left w:val="nil"/>
+                <w:bottom w:val="nil"/>
+                <w:right w:val="nil"/>
+                <w:between w:val="nil"/>
+              </w:pBdr>
+              <w:spacing w:line="240" w:lineRule="auto"/>
+            </w:pPr>
+            <w:r>
+              <w:t>Feb. 6, 2019</w:t>
+            </w:r>
+          </w:p>
+        </w:tc>
+      </w:tr>
+      <w:tr>
+        <w:trPr>
+          <w:jc w:val="center"/>
+        </w:trPr>
+        <w:tc>
+          <w:tcPr>
+            <w:tcW w:w="2190" w:type="dxa"/>
+            <w:shd w:val="clear" w:color="auto" w:fill="auto"/>
+            <w:tcMar>
+              <w:top w:w="100" w:type="dxa"/>
+              <w:left w:w="100" w:type="dxa"/>
+              <w:bottom w:w="100" w:type="dxa"/>
+              <w:right w:w="100" w:type="dxa"/>
+            </w:tcMar>
+          </w:tcPr>
+          <w:p>
+            <w:pPr>
+              <w:widowControl w:val="0"/>
+              <w:pBdr>
+                <w:top w:val="nil"/>
+                <w:left w:val="nil"/>
+                <w:bottom w:val="nil"/>
+                <w:right w:val="nil"/>
+                <w:between w:val="nil"/>
+              </w:pBdr>
+              <w:spacing w:line="240" w:lineRule="auto"/>
+              <w:jc w:val="right"/>
+            </w:pPr>
+            <w:r>
+              <w:t>Date of Submission:</w:t>
+            </w:r>
+          </w:p>
+        </w:tc>
+        <w:tc>
+          <w:tcPr>
+            <w:tcW w:w="2535" w:type="dxa"/>
+            <w:shd w:val="clear" w:color="auto" w:fill="auto"/>
+            <w:tcMar>
+              <w:top w:w="100" w:type="dxa"/>
+              <w:left w:w="100" w:type="dxa"/>
+              <w:bottom w:w="100" w:type="dxa"/>
+              <w:right w:w="100" w:type="dxa"/>
+            </w:tcMar>
+          </w:tcPr>
+          <w:p>
+            <w:pPr>
+              <w:widowControl w:val="0"/>
+              <w:pBdr>
+                <w:top w:val="nil"/>
+                <w:left w:val="nil"/>
+                <w:bottom w:val="nil"/>
+                <w:right w:val="nil"/>
+                <w:between w:val="nil"/>
+              </w:pBdr>
+              <w:spacing w:line="240" w:lineRule="auto"/>
+            </w:pPr>
+            <w:r>
+              <w:t>Feb. 5, 2019</w:t>
+            </w:r>
+          </w:p>
+        </w:tc>
+      </w:tr>
+    </w:tbl>
+    <w:p>
+      <w:pPr>
+        <w:pStyle w:val="Heading1"/>
+        <w:rPr>
+          <w:rFonts w:asciiTheme="minorHAnsi" w:hAnsiTheme="minorHAnsi" w:cstheme="minorHAnsi"/>
+        </w:rPr>
+      </w:pPr>
+    </w:p>
+    <w:p>
+      <w:pPr>
+        <w:rPr>
+          <w:rFonts w:eastAsiaTheme="majorEastAsia" w:cstheme="minorHAnsi"/>
+          <w:color w:val="2F5496" w:themeColor="accent1" w:themeShade="BF"/>
+          <w:sz w:val="32"/>
+          <w:szCs w:val="32"/>
+        </w:rPr>
+      </w:pPr>
+      <w:r>
+        <w:rPr>
+          <w:rFonts w:cstheme="minorHAnsi"/>
+        </w:rPr>
+        <w:br w:type="page"/>
+      </w:r>
+    </w:p>
     <w:p>
       <w:pPr>
         <w:pStyle w:val="Heading1"/>
       </w:pPr>
+    </w:p>
+    <w:sdt>
+      <w:sdtPr>
+        <w:id w:val="-1264686330"/>
+        <w:docPartObj>
+          <w:docPartGallery w:val="Table of Contents"/>
+          <w:docPartUnique/>
+        </w:docPartObj>
+      </w:sdtPr>
+      <w:sdtEndPr>
+        <w:rPr>
+          <w:rFonts w:asciiTheme="minorHAnsi" w:eastAsiaTheme="minorEastAsia" w:hAnsiTheme="minorHAnsi" w:cstheme="minorBidi"/>
+          <w:b/>
+          <w:bCs/>
+          <w:noProof/>
+          <w:color w:val="auto"/>
+          <w:sz w:val="22"/>
+          <w:szCs w:val="22"/>
+          <w:lang w:eastAsia="ja-JP"/>
+        </w:rPr>
+      </w:sdtEndPr>
+      <w:sdtContent>
+        <w:p>
+          <w:pPr>
+            <w:pStyle w:val="TOCHeading"/>
+          </w:pPr>
+          <w:r>
+            <w:t>Contents</w:t>
+          </w:r>
+          <w:bookmarkStart w:id="0" w:name="_GoBack"/>
+          <w:bookmarkEnd w:id="0"/>
+        </w:p>
+        <w:p>
+          <w:pPr>
+            <w:pStyle w:val="TOC1"/>
+            <w:tabs>
+              <w:tab w:val="right" w:leader="dot" w:pos="9350"/>
+            </w:tabs>
+            <w:rPr>
+              <w:noProof/>
+            </w:rPr>
+          </w:pPr>
+          <w:r>
+            <w:rPr>
+              <w:b/>
+              <w:bCs/>
+              <w:noProof/>
+            </w:rPr>
+            <w:fldChar w:fldCharType="begin"/>
+          </w:r>
+          <w:r>
+            <w:rPr>
+              <w:b/>
+              <w:bCs/>
+              <w:noProof/>
+            </w:rPr>
+            <w:instrText xml:space="preserve"> TOC \o "1-3" \h \z \u </w:instrText>
+          </w:r>
+          <w:r>
+            <w:rPr>
+              <w:b/>
+              <w:bCs/>
+              <w:noProof/>
+            </w:rPr>
+            <w:fldChar w:fldCharType="separate"/>
+          </w:r>
+          <w:hyperlink w:anchor="_Toc206624" w:history="1">
+            <w:r>
+              <w:rPr>
+                <w:rStyle w:val="Hyperlink"/>
+                <w:noProof/>
+              </w:rPr>
+              <w:t>Overview</w:t>
+            </w:r>
+            <w:r>
+              <w:rPr>
+                <w:noProof/>
+                <w:webHidden/>
+              </w:rPr>
+              <w:tab/>
+            </w:r>
+            <w:r>
+              <w:rPr>
+                <w:noProof/>
+                <w:webHidden/>
+              </w:rPr>
+              <w:fldChar w:fldCharType="begin"/>
+            </w:r>
+            <w:r>
+              <w:rPr>
+                <w:noProof/>
+                <w:webHidden/>
+              </w:rPr>
+              <w:instrText xml:space="preserve"> PAGEREF _Toc206624 \h </w:instrText>
+            </w:r>
+            <w:r>
+              <w:rPr>
+                <w:noProof/>
+                <w:webHidden/>
+              </w:rPr>
+            </w:r>
+            <w:r>
+              <w:rPr>
+                <w:noProof/>
+                <w:webHidden/>
+              </w:rPr>
+              <w:fldChar w:fldCharType="separate"/>
+            </w:r>
+            <w:r>
+              <w:rPr>
+                <w:noProof/>
+                <w:webHidden/>
+              </w:rPr>
+              <w:t>3</w:t>
+            </w:r>
+            <w:r>
+              <w:rPr>
+                <w:noProof/>
+                <w:webHidden/>
+              </w:rPr>
+              <w:fldChar w:fldCharType="end"/>
+            </w:r>
+          </w:hyperlink>
+        </w:p>
+        <w:p>
+          <w:pPr>
+            <w:pStyle w:val="TOC1"/>
+            <w:tabs>
+              <w:tab w:val="right" w:leader="dot" w:pos="9350"/>
+            </w:tabs>
+            <w:rPr>
+              <w:noProof/>
+            </w:rPr>
+          </w:pPr>
+          <w:hyperlink w:anchor="_Toc206625" w:history="1">
+            <w:r>
+              <w:rPr>
+                <w:rStyle w:val="Hyperlink"/>
+                <w:noProof/>
+              </w:rPr>
+              <w:t>Problem 1</w:t>
+            </w:r>
+            <w:r>
+              <w:rPr>
+                <w:noProof/>
+                <w:webHidden/>
+              </w:rPr>
+              <w:tab/>
+            </w:r>
+            <w:r>
+              <w:rPr>
+                <w:noProof/>
+                <w:webHidden/>
+              </w:rPr>
+              <w:fldChar w:fldCharType="begin"/>
+            </w:r>
+            <w:r>
+              <w:rPr>
+                <w:noProof/>
+                <w:webHidden/>
+              </w:rPr>
+              <w:instrText xml:space="preserve"> PAGEREF _Toc206625 \h </w:instrText>
+            </w:r>
+            <w:r>
+              <w:rPr>
+                <w:noProof/>
+                <w:webHidden/>
+              </w:rPr>
+            </w:r>
+            <w:r>
+              <w:rPr>
+                <w:noProof/>
+                <w:webHidden/>
+              </w:rPr>
+              <w:fldChar w:fldCharType="separate"/>
+            </w:r>
+            <w:r>
+              <w:rPr>
+                <w:noProof/>
+                <w:webHidden/>
+              </w:rPr>
+              <w:t>3</w:t>
+            </w:r>
+            <w:r>
+              <w:rPr>
+                <w:noProof/>
+                <w:webHidden/>
+              </w:rPr>
+              <w:fldChar w:fldCharType="end"/>
+            </w:r>
+          </w:hyperlink>
+        </w:p>
+        <w:p>
+          <w:pPr>
+            <w:pStyle w:val="TOC2"/>
+            <w:tabs>
+              <w:tab w:val="right" w:leader="dot" w:pos="9350"/>
+            </w:tabs>
+            <w:rPr>
+              <w:noProof/>
+            </w:rPr>
+          </w:pPr>
+          <w:hyperlink w:anchor="_Toc206626" w:history="1">
+            <w:r>
+              <w:rPr>
+                <w:rStyle w:val="Hyperlink"/>
+                <w:noProof/>
+              </w:rPr>
+              <w:t>Summary</w:t>
+            </w:r>
+            <w:r>
+              <w:rPr>
+                <w:noProof/>
+                <w:webHidden/>
+              </w:rPr>
+              <w:tab/>
+            </w:r>
+            <w:r>
+              <w:rPr>
+                <w:noProof/>
+                <w:webHidden/>
+              </w:rPr>
+              <w:fldChar w:fldCharType="begin"/>
+            </w:r>
+            <w:r>
+              <w:rPr>
+                <w:noProof/>
+                <w:webHidden/>
+              </w:rPr>
+              <w:instrText xml:space="preserve"> PAGEREF _Toc206626 \h </w:instrText>
+            </w:r>
+            <w:r>
+              <w:rPr>
+                <w:noProof/>
+                <w:webHidden/>
+              </w:rPr>
+            </w:r>
+            <w:r>
+              <w:rPr>
+                <w:noProof/>
+                <w:webHidden/>
+              </w:rPr>
+              <w:fldChar w:fldCharType="separate"/>
+            </w:r>
+            <w:r>
+              <w:rPr>
+                <w:noProof/>
+                <w:webHidden/>
+              </w:rPr>
+              <w:t>3</w:t>
+            </w:r>
+            <w:r>
+              <w:rPr>
+                <w:noProof/>
+                <w:webHidden/>
+              </w:rPr>
+              <w:fldChar w:fldCharType="end"/>
+            </w:r>
+          </w:hyperlink>
+        </w:p>
+        <w:p>
+          <w:pPr>
+            <w:pStyle w:val="TOC2"/>
+            <w:tabs>
+              <w:tab w:val="right" w:leader="dot" w:pos="9350"/>
+            </w:tabs>
+            <w:rPr>
+              <w:noProof/>
+            </w:rPr>
+          </w:pPr>
+          <w:hyperlink w:anchor="_Toc206627" w:history="1">
+            <w:r>
+              <w:rPr>
+                <w:rStyle w:val="Hyperlink"/>
+                <w:noProof/>
+              </w:rPr>
+              <w:t>Input</w:t>
+            </w:r>
+            <w:r>
+              <w:rPr>
+                <w:noProof/>
+                <w:webHidden/>
+              </w:rPr>
+              <w:tab/>
+            </w:r>
+            <w:r>
+              <w:rPr>
+                <w:noProof/>
+                <w:webHidden/>
+              </w:rPr>
+              <w:fldChar w:fldCharType="begin"/>
+            </w:r>
+            <w:r>
+              <w:rPr>
+                <w:noProof/>
+                <w:webHidden/>
+              </w:rPr>
+              <w:instrText xml:space="preserve"> PAGEREF _Toc206627 \h </w:instrText>
+            </w:r>
+            <w:r>
+              <w:rPr>
+                <w:noProof/>
+                <w:webHidden/>
+              </w:rPr>
+            </w:r>
+            <w:r>
+              <w:rPr>
+                <w:noProof/>
+                <w:webHidden/>
+              </w:rPr>
+              <w:fldChar w:fldCharType="separate"/>
+            </w:r>
+            <w:r>
+              <w:rPr>
+                <w:noProof/>
+                <w:webHidden/>
+              </w:rPr>
+              <w:t>3</w:t>
+            </w:r>
+            <w:r>
+              <w:rPr>
+                <w:noProof/>
+                <w:webHidden/>
+              </w:rPr>
+              <w:fldChar w:fldCharType="end"/>
+            </w:r>
+          </w:hyperlink>
+        </w:p>
+        <w:p>
+          <w:pPr>
+            <w:pStyle w:val="TOC2"/>
+            <w:tabs>
+              <w:tab w:val="right" w:leader="dot" w:pos="9350"/>
+            </w:tabs>
+            <w:rPr>
+              <w:noProof/>
+            </w:rPr>
+          </w:pPr>
+          <w:hyperlink w:anchor="_Toc206628" w:history="1">
+            <w:r>
+              <w:rPr>
+                <w:rStyle w:val="Hyperlink"/>
+                <w:noProof/>
+              </w:rPr>
+              <w:t>Output</w:t>
+            </w:r>
+            <w:r>
+              <w:rPr>
+                <w:noProof/>
+                <w:webHidden/>
+              </w:rPr>
+              <w:tab/>
+            </w:r>
+            <w:r>
+              <w:rPr>
+                <w:noProof/>
+                <w:webHidden/>
+              </w:rPr>
+              <w:fldChar w:fldCharType="begin"/>
+            </w:r>
+            <w:r>
+              <w:rPr>
+                <w:noProof/>
+                <w:webHidden/>
+              </w:rPr>
+              <w:instrText xml:space="preserve"> PAGEREF _Toc206628 \h </w:instrText>
+            </w:r>
+            <w:r>
+              <w:rPr>
+                <w:noProof/>
+                <w:webHidden/>
+              </w:rPr>
+            </w:r>
+            <w:r>
+              <w:rPr>
+                <w:noProof/>
+                <w:webHidden/>
+              </w:rPr>
+              <w:fldChar w:fldCharType="separate"/>
+            </w:r>
+            <w:r>
+              <w:rPr>
+                <w:noProof/>
+                <w:webHidden/>
+              </w:rPr>
+              <w:t>3</w:t>
+            </w:r>
+            <w:r>
+              <w:rPr>
+                <w:noProof/>
+                <w:webHidden/>
+              </w:rPr>
+              <w:fldChar w:fldCharType="end"/>
+            </w:r>
+          </w:hyperlink>
+        </w:p>
+        <w:p>
+          <w:pPr>
+            <w:pStyle w:val="TOC2"/>
+            <w:tabs>
+              <w:tab w:val="right" w:leader="dot" w:pos="9350"/>
+            </w:tabs>
+            <w:rPr>
+              <w:noProof/>
+            </w:rPr>
+          </w:pPr>
+          <w:hyperlink w:anchor="_Toc206629" w:history="1">
+            <w:r>
+              <w:rPr>
+                <w:rStyle w:val="Hyperlink"/>
+                <w:noProof/>
+              </w:rPr>
+              <w:t>Screenshot</w:t>
+            </w:r>
+            <w:r>
+              <w:rPr>
+                <w:noProof/>
+                <w:webHidden/>
+              </w:rPr>
+              <w:tab/>
+            </w:r>
+            <w:r>
+              <w:rPr>
+                <w:noProof/>
+                <w:webHidden/>
+              </w:rPr>
+              <w:fldChar w:fldCharType="begin"/>
+            </w:r>
+            <w:r>
+              <w:rPr>
+                <w:noProof/>
+                <w:webHidden/>
+              </w:rPr>
+              <w:instrText xml:space="preserve"> PAGEREF _Toc206629 \h </w:instrText>
+            </w:r>
+            <w:r>
+              <w:rPr>
+                <w:noProof/>
+                <w:webHidden/>
+              </w:rPr>
+            </w:r>
+            <w:r>
+              <w:rPr>
+                <w:noProof/>
+                <w:webHidden/>
+              </w:rPr>
+              <w:fldChar w:fldCharType="separate"/>
+            </w:r>
+            <w:r>
+              <w:rPr>
+                <w:noProof/>
+                <w:webHidden/>
+              </w:rPr>
+              <w:t>4</w:t>
+            </w:r>
+            <w:r>
+              <w:rPr>
+                <w:noProof/>
+                <w:webHidden/>
+              </w:rPr>
+              <w:fldChar w:fldCharType="end"/>
+            </w:r>
+          </w:hyperlink>
+        </w:p>
+        <w:p>
+          <w:pPr>
+            <w:pStyle w:val="TOC1"/>
+            <w:tabs>
+              <w:tab w:val="right" w:leader="dot" w:pos="9350"/>
+            </w:tabs>
+            <w:rPr>
+              <w:noProof/>
+            </w:rPr>
+          </w:pPr>
+          <w:hyperlink w:anchor="_Toc206630" w:history="1">
+            <w:r>
+              <w:rPr>
+                <w:rStyle w:val="Hyperlink"/>
+                <w:noProof/>
+              </w:rPr>
+              <w:t>Problem 2</w:t>
+            </w:r>
+            <w:r>
+              <w:rPr>
+                <w:noProof/>
+                <w:webHidden/>
+              </w:rPr>
+              <w:tab/>
+            </w:r>
+            <w:r>
+              <w:rPr>
+                <w:noProof/>
+                <w:webHidden/>
+              </w:rPr>
+              <w:fldChar w:fldCharType="begin"/>
+            </w:r>
+            <w:r>
+              <w:rPr>
+                <w:noProof/>
+                <w:webHidden/>
+              </w:rPr>
+              <w:instrText xml:space="preserve"> PAGEREF _Toc206630 \h </w:instrText>
+            </w:r>
+            <w:r>
+              <w:rPr>
+                <w:noProof/>
+                <w:webHidden/>
+              </w:rPr>
+            </w:r>
+            <w:r>
+              <w:rPr>
+                <w:noProof/>
+                <w:webHidden/>
+              </w:rPr>
+              <w:fldChar w:fldCharType="separate"/>
+            </w:r>
+            <w:r>
+              <w:rPr>
+                <w:noProof/>
+                <w:webHidden/>
+              </w:rPr>
+              <w:t>4</w:t>
+            </w:r>
+            <w:r>
+              <w:rPr>
+                <w:noProof/>
+                <w:webHidden/>
+              </w:rPr>
+              <w:fldChar w:fldCharType="end"/>
+            </w:r>
+          </w:hyperlink>
+        </w:p>
+        <w:p>
+          <w:pPr>
+            <w:pStyle w:val="TOC2"/>
+            <w:tabs>
+              <w:tab w:val="right" w:leader="dot" w:pos="9350"/>
+            </w:tabs>
+            <w:rPr>
+              <w:noProof/>
+            </w:rPr>
+          </w:pPr>
+          <w:hyperlink w:anchor="_Toc206631" w:history="1">
+            <w:r>
+              <w:rPr>
+                <w:rStyle w:val="Hyperlink"/>
+                <w:noProof/>
+              </w:rPr>
+              <w:t>Summary</w:t>
+            </w:r>
+            <w:r>
+              <w:rPr>
+                <w:noProof/>
+                <w:webHidden/>
+              </w:rPr>
+              <w:tab/>
+            </w:r>
+            <w:r>
+              <w:rPr>
+                <w:noProof/>
+                <w:webHidden/>
+              </w:rPr>
+              <w:fldChar w:fldCharType="begin"/>
+            </w:r>
+            <w:r>
+              <w:rPr>
+                <w:noProof/>
+                <w:webHidden/>
+              </w:rPr>
+              <w:instrText xml:space="preserve"> PAGEREF _Toc206631 \h </w:instrText>
+            </w:r>
+            <w:r>
+              <w:rPr>
+                <w:noProof/>
+                <w:webHidden/>
+              </w:rPr>
+            </w:r>
+            <w:r>
+              <w:rPr>
+                <w:noProof/>
+                <w:webHidden/>
+              </w:rPr>
+              <w:fldChar w:fldCharType="separate"/>
+            </w:r>
+            <w:r>
+              <w:rPr>
+                <w:noProof/>
+                <w:webHidden/>
+              </w:rPr>
+              <w:t>4</w:t>
+            </w:r>
+            <w:r>
+              <w:rPr>
+                <w:noProof/>
+                <w:webHidden/>
+              </w:rPr>
+              <w:fldChar w:fldCharType="end"/>
+            </w:r>
+          </w:hyperlink>
+        </w:p>
+        <w:p>
+          <w:pPr>
+            <w:pStyle w:val="TOC2"/>
+            <w:tabs>
+              <w:tab w:val="right" w:leader="dot" w:pos="9350"/>
+            </w:tabs>
+            <w:rPr>
+              <w:noProof/>
+            </w:rPr>
+          </w:pPr>
+          <w:hyperlink w:anchor="_Toc206632" w:history="1">
+            <w:r>
+              <w:rPr>
+                <w:rStyle w:val="Hyperlink"/>
+                <w:noProof/>
+              </w:rPr>
+              <w:t>Input</w:t>
+            </w:r>
+            <w:r>
+              <w:rPr>
+                <w:noProof/>
+                <w:webHidden/>
+              </w:rPr>
+              <w:tab/>
+            </w:r>
+            <w:r>
+              <w:rPr>
+                <w:noProof/>
+                <w:webHidden/>
+              </w:rPr>
+              <w:fldChar w:fldCharType="begin"/>
+            </w:r>
+            <w:r>
+              <w:rPr>
+                <w:noProof/>
+                <w:webHidden/>
+              </w:rPr>
+              <w:instrText xml:space="preserve"> PAGEREF _Toc206632 \h </w:instrText>
+            </w:r>
+            <w:r>
+              <w:rPr>
+                <w:noProof/>
+                <w:webHidden/>
+              </w:rPr>
+            </w:r>
+            <w:r>
+              <w:rPr>
+                <w:noProof/>
+                <w:webHidden/>
+              </w:rPr>
+              <w:fldChar w:fldCharType="separate"/>
+            </w:r>
+            <w:r>
+              <w:rPr>
+                <w:noProof/>
+                <w:webHidden/>
+              </w:rPr>
+              <w:t>5</w:t>
+            </w:r>
+            <w:r>
+              <w:rPr>
+                <w:noProof/>
+                <w:webHidden/>
+              </w:rPr>
+              <w:fldChar w:fldCharType="end"/>
+            </w:r>
+          </w:hyperlink>
+        </w:p>
+        <w:p>
+          <w:pPr>
+            <w:pStyle w:val="TOC2"/>
+            <w:tabs>
+              <w:tab w:val="right" w:leader="dot" w:pos="9350"/>
+            </w:tabs>
+            <w:rPr>
+              <w:noProof/>
+            </w:rPr>
+          </w:pPr>
+          <w:hyperlink w:anchor="_Toc206633" w:history="1">
+            <w:r>
+              <w:rPr>
+                <w:rStyle w:val="Hyperlink"/>
+                <w:noProof/>
+              </w:rPr>
+              <w:t>Output</w:t>
+            </w:r>
+            <w:r>
+              <w:rPr>
+                <w:noProof/>
+                <w:webHidden/>
+              </w:rPr>
+              <w:tab/>
+            </w:r>
+            <w:r>
+              <w:rPr>
+                <w:noProof/>
+                <w:webHidden/>
+              </w:rPr>
+              <w:fldChar w:fldCharType="begin"/>
+            </w:r>
+            <w:r>
+              <w:rPr>
+                <w:noProof/>
+                <w:webHidden/>
+              </w:rPr>
+              <w:instrText xml:space="preserve"> PAGEREF _Toc206633 \h </w:instrText>
+            </w:r>
+            <w:r>
+              <w:rPr>
+                <w:noProof/>
+                <w:webHidden/>
+              </w:rPr>
+            </w:r>
+            <w:r>
+              <w:rPr>
+                <w:noProof/>
+                <w:webHidden/>
+              </w:rPr>
+              <w:fldChar w:fldCharType="separate"/>
+            </w:r>
+            <w:r>
+              <w:rPr>
+                <w:noProof/>
+                <w:webHidden/>
+              </w:rPr>
+              <w:t>5</w:t>
+            </w:r>
+            <w:r>
+              <w:rPr>
+                <w:noProof/>
+                <w:webHidden/>
+              </w:rPr>
+              <w:fldChar w:fldCharType="end"/>
+            </w:r>
+          </w:hyperlink>
+        </w:p>
+        <w:p>
+          <w:pPr>
+            <w:pStyle w:val="TOC1"/>
+            <w:tabs>
+              <w:tab w:val="right" w:leader="dot" w:pos="9350"/>
+            </w:tabs>
+            <w:rPr>
+              <w:noProof/>
+            </w:rPr>
+          </w:pPr>
+          <w:hyperlink w:anchor="_Toc206634" w:history="1">
+            <w:r>
+              <w:rPr>
+                <w:rStyle w:val="Hyperlink"/>
+                <w:noProof/>
+              </w:rPr>
+              <w:t>Problem 3</w:t>
+            </w:r>
+            <w:r>
+              <w:rPr>
+                <w:noProof/>
+                <w:webHidden/>
+              </w:rPr>
+              <w:tab/>
+            </w:r>
+            <w:r>
+              <w:rPr>
+                <w:noProof/>
+                <w:webHidden/>
+              </w:rPr>
+              <w:fldChar w:fldCharType="begin"/>
+            </w:r>
+            <w:r>
+              <w:rPr>
+                <w:noProof/>
+                <w:webHidden/>
+              </w:rPr>
+              <w:instrText xml:space="preserve"> PAGEREF _Toc206634 \h </w:instrText>
+            </w:r>
+            <w:r>
+              <w:rPr>
+                <w:noProof/>
+                <w:webHidden/>
+              </w:rPr>
+            </w:r>
+            <w:r>
+              <w:rPr>
+                <w:noProof/>
+                <w:webHidden/>
+              </w:rPr>
+              <w:fldChar w:fldCharType="separate"/>
+            </w:r>
+            <w:r>
+              <w:rPr>
+                <w:noProof/>
+                <w:webHidden/>
+              </w:rPr>
+              <w:t>6</w:t>
+            </w:r>
+            <w:r>
+              <w:rPr>
+                <w:noProof/>
+                <w:webHidden/>
+              </w:rPr>
+              <w:fldChar w:fldCharType="end"/>
+            </w:r>
+          </w:hyperlink>
+        </w:p>
+        <w:p>
+          <w:pPr>
+            <w:pStyle w:val="TOC2"/>
+            <w:tabs>
+              <w:tab w:val="right" w:leader="dot" w:pos="9350"/>
+            </w:tabs>
+            <w:rPr>
+              <w:noProof/>
+            </w:rPr>
+          </w:pPr>
+          <w:hyperlink w:anchor="_Toc206635" w:history="1">
+            <w:r>
+              <w:rPr>
+                <w:rStyle w:val="Hyperlink"/>
+                <w:noProof/>
+              </w:rPr>
+              <w:t>Part a</w:t>
+            </w:r>
+            <w:r>
+              <w:rPr>
+                <w:noProof/>
+                <w:webHidden/>
+              </w:rPr>
+              <w:tab/>
+            </w:r>
+            <w:r>
+              <w:rPr>
+                <w:noProof/>
+                <w:webHidden/>
+              </w:rPr>
+              <w:fldChar w:fldCharType="begin"/>
+            </w:r>
+            <w:r>
+              <w:rPr>
+                <w:noProof/>
+                <w:webHidden/>
+              </w:rPr>
+              <w:instrText xml:space="preserve"> PAGEREF _Toc206635 \h </w:instrText>
+            </w:r>
+            <w:r>
+              <w:rPr>
+                <w:noProof/>
+                <w:webHidden/>
+              </w:rPr>
+            </w:r>
+            <w:r>
+              <w:rPr>
+                <w:noProof/>
+                <w:webHidden/>
+              </w:rPr>
+              <w:fldChar w:fldCharType="separate"/>
+            </w:r>
+            <w:r>
+              <w:rPr>
+                <w:noProof/>
+                <w:webHidden/>
+              </w:rPr>
+              <w:t>6</w:t>
+            </w:r>
+            <w:r>
+              <w:rPr>
+                <w:noProof/>
+                <w:webHidden/>
+              </w:rPr>
+              <w:fldChar w:fldCharType="end"/>
+            </w:r>
+          </w:hyperlink>
+        </w:p>
+        <w:p>
+          <w:pPr>
+            <w:pStyle w:val="TOC2"/>
+            <w:tabs>
+              <w:tab w:val="right" w:leader="dot" w:pos="9350"/>
+            </w:tabs>
+            <w:rPr>
+              <w:noProof/>
+            </w:rPr>
+          </w:pPr>
+          <w:hyperlink w:anchor="_Toc206636" w:history="1">
+            <w:r>
+              <w:rPr>
+                <w:rStyle w:val="Hyperlink"/>
+                <w:noProof/>
+              </w:rPr>
+              <w:t>Part b</w:t>
+            </w:r>
+            <w:r>
+              <w:rPr>
+                <w:noProof/>
+                <w:webHidden/>
+              </w:rPr>
+              <w:tab/>
+            </w:r>
+            <w:r>
+              <w:rPr>
+                <w:noProof/>
+                <w:webHidden/>
+              </w:rPr>
+              <w:fldChar w:fldCharType="begin"/>
+            </w:r>
+            <w:r>
+              <w:rPr>
+                <w:noProof/>
+                <w:webHidden/>
+              </w:rPr>
+              <w:instrText xml:space="preserve"> PAGEREF _Toc206636 \h </w:instrText>
+            </w:r>
+            <w:r>
+              <w:rPr>
+                <w:noProof/>
+                <w:webHidden/>
+              </w:rPr>
+            </w:r>
+            <w:r>
+              <w:rPr>
+                <w:noProof/>
+                <w:webHidden/>
+              </w:rPr>
+              <w:fldChar w:fldCharType="separate"/>
+            </w:r>
+            <w:r>
+              <w:rPr>
+                <w:noProof/>
+                <w:webHidden/>
+              </w:rPr>
+              <w:t>7</w:t>
+            </w:r>
+            <w:r>
+              <w:rPr>
+                <w:noProof/>
+                <w:webHidden/>
+              </w:rPr>
+              <w:fldChar w:fldCharType="end"/>
+            </w:r>
+          </w:hyperlink>
+        </w:p>
+        <w:p>
+          <w:pPr>
+            <w:rPr>
+              <w:b/>
+              <w:bCs/>
+              <w:noProof/>
+            </w:rPr>
+          </w:pPr>
+          <w:r>
+            <w:rPr>
+              <w:b/>
+              <w:bCs/>
+              <w:noProof/>
+            </w:rPr>
+            <w:fldChar w:fldCharType="end"/>
+          </w:r>
+        </w:p>
+      </w:sdtContent>
+    </w:sdt>
+    <w:p>
+      <w:pPr>
+        <w:rPr>
+          <w:b/>
+          <w:bCs/>
+          <w:noProof/>
+        </w:rPr>
+      </w:pPr>
+      <w:r>
+        <w:br w:type="page"/>
+      </w:r>
+    </w:p>
+    <w:p>
+      <w:pPr>
+        <w:pStyle w:val="Heading1"/>
+      </w:pPr>
+      <w:bookmarkStart w:id="1" w:name="_Toc206624"/>
+      <w:r>
+        <w:lastRenderedPageBreak/>
+        <w:t>Overview</w:t>
+      </w:r>
+      <w:bookmarkEnd w:id="1"/>
+    </w:p>
+    <w:p>
+      <w:r>
+        <w:t>Assignment 1 consists of three (3) problems outlined in the following sections.</w:t>
+      </w:r>
+      <w:r>
+        <w:t xml:space="preserve"> A single Visual Studio solution containing several Python modules was created to solve each problem.</w:t>
+      </w:r>
+      <w:r>
+        <w:t xml:space="preserve"> The main module, Assignment1.py, contains the main routine which calls </w:t>
+      </w:r>
+    </w:p>
+    <w:p>
+      <w:pPr>
+        <w:pStyle w:val="Heading1"/>
+      </w:pPr>
+      <w:bookmarkStart w:id="2" w:name="_Toc206625"/>
       <w:r>
         <w:t>Problem 1</w:t>
       </w:r>
+      <w:bookmarkEnd w:id="2"/>
     </w:p>
     <w:p>
       <w:pPr>
         <w:pStyle w:val="Heading2"/>
       </w:pPr>
+      <w:bookmarkStart w:id="3" w:name="_Toc206626"/>
+      <w:r>
+        <w:t>Summary</w:t>
+      </w:r>
+      <w:bookmarkEnd w:id="3"/>
+    </w:p>
+    <w:p>
+      <w:r>
+        <w:t>Problem 1 provided introductory lessons to the Python programming language. A python module was created which:</w:t>
+      </w:r>
+    </w:p>
+    <w:p>
+      <w:pPr>
+        <w:pStyle w:val="ListParagraph"/>
+        <w:numPr>
+          <w:ilvl w:val="0"/>
+          <w:numId w:val="1"/>
+        </w:numPr>
+      </w:pPr>
+      <w:r>
+        <w:t>Reads students and their corresponding grades from a text file</w:t>
+      </w:r>
+    </w:p>
+    <w:p>
+      <w:pPr>
+        <w:pStyle w:val="ListParagraph"/>
+        <w:numPr>
+          <w:ilvl w:val="0"/>
+          <w:numId w:val="1"/>
+        </w:numPr>
+      </w:pPr>
+      <w:r>
+        <w:t>Creates a new student and grades in the list</w:t>
+      </w:r>
+    </w:p>
+    <w:p>
+      <w:pPr>
+        <w:pStyle w:val="ListParagraph"/>
+        <w:numPr>
+          <w:ilvl w:val="0"/>
+          <w:numId w:val="1"/>
+        </w:numPr>
+      </w:pPr>
+      <w:r>
+        <w:t>Writes the updated list to a file</w:t>
+      </w:r>
+    </w:p>
+    <w:p>
+      <w:r>
+        <w:t xml:space="preserve">The file read into the module is shown in the </w:t>
+      </w:r>
+      <w:r>
+        <w:fldChar w:fldCharType="begin"/>
+      </w:r>
+      <w:r>
+        <w:instrText xml:space="preserve"> REF _Ref204900 \h </w:instrText>
+      </w:r>
+      <w:r>
+        <w:fldChar w:fldCharType="separate"/>
+      </w:r>
       <w:r>
         <w:t>Input</w:t>
       </w:r>
+      <w:r>
+        <w:fldChar w:fldCharType="end"/>
+      </w:r>
+      <w:r>
+        <w:t xml:space="preserve"> section and the results of the module are shown in the  </w:t>
+      </w:r>
+      <w:r>
+        <w:fldChar w:fldCharType="begin"/>
+      </w:r>
+      <w:r>
+        <w:instrText xml:space="preserve"> REF _Ref204903 \h </w:instrText>
+      </w:r>
+      <w:r>
+        <w:fldChar w:fldCharType="separate"/>
+      </w:r>
+      <w:r>
+        <w:t>Output</w:t>
+      </w:r>
+      <w:r>
+        <w:fldChar w:fldCharType="end"/>
+      </w:r>
+      <w:r>
+        <w:t xml:space="preserve"> section</w:t>
+      </w:r>
+      <w:r>
+        <w:t>.</w:t>
+      </w:r>
+    </w:p>
+    <w:p>
+      <w:pPr>
+        <w:pStyle w:val="Heading2"/>
+      </w:pPr>
+      <w:bookmarkStart w:id="4" w:name="_Ref204900"/>
+      <w:bookmarkStart w:id="5" w:name="_Toc206627"/>
+      <w:r>
+        <w:t>Input</w:t>
+      </w:r>
+      <w:bookmarkEnd w:id="4"/>
+      <w:bookmarkEnd w:id="5"/>
     </w:p>
     <w:p>
       <w:r>
@@ -39,7 +1465,7 @@
                     <pic:cNvPicPr/>
                   </pic:nvPicPr>
                   <pic:blipFill>
-                    <a:blip r:embed="rId4"/>
+                    <a:blip r:embed="rId8"/>
                     <a:stretch>
                       <a:fillRect/>
                     </a:stretch>
@@ -64,15 +1490,62 @@
       <w:pPr>
         <w:pStyle w:val="Heading2"/>
       </w:pPr>
+      <w:bookmarkStart w:id="6" w:name="_Ref204903"/>
+      <w:bookmarkStart w:id="7" w:name="_Toc206628"/>
       <w:r>
         <w:t>Output</w:t>
       </w:r>
+      <w:bookmarkEnd w:id="6"/>
+      <w:bookmarkEnd w:id="7"/>
     </w:p>
     <w:p>
       <w:r>
         <w:rPr>
           <w:noProof/>
         </w:rPr>
+        <w:drawing>
+          <wp:inline distT="0" distB="0" distL="0" distR="0" wp14:anchorId="62A7668D" wp14:editId="50260C7E">
+            <wp:extent cx="5943600" cy="2125345"/>
+            <wp:effectExtent l="0" t="0" r="0" b="8255"/>
+            <wp:docPr id="8" name="Picture 8"/>
+            <wp:cNvGraphicFramePr>
+              <a:graphicFrameLocks xmlns:a="http://schemas.openxmlformats.org/drawingml/2006/main" noChangeAspect="1"/>
+            </wp:cNvGraphicFramePr>
+            <a:graphic xmlns:a="http://schemas.openxmlformats.org/drawingml/2006/main">
+              <a:graphicData uri="http://schemas.openxmlformats.org/drawingml/2006/picture">
+                <pic:pic xmlns:pic="http://schemas.openxmlformats.org/drawingml/2006/picture">
+                  <pic:nvPicPr>
+                    <pic:cNvPr id="1" name=""/>
+                    <pic:cNvPicPr/>
+                  </pic:nvPicPr>
+                  <pic:blipFill>
+                    <a:blip r:embed="rId9"/>
+                    <a:stretch>
+                      <a:fillRect/>
+                    </a:stretch>
+                  </pic:blipFill>
+                  <pic:spPr>
+                    <a:xfrm>
+                      <a:off x="0" y="0"/>
+                      <a:ext cx="5943600" cy="2125345"/>
+                    </a:xfrm>
+                    <a:prstGeom prst="rect">
+                      <a:avLst/>
+                    </a:prstGeom>
+                  </pic:spPr>
+                </pic:pic>
+              </a:graphicData>
+            </a:graphic>
+          </wp:inline>
+        </w:drawing>
+      </w:r>
+    </w:p>
+    <w:p>
+      <w:r>
+        <w:rPr>
+          <w:noProof/>
+        </w:rPr>
+        <w:lastRenderedPageBreak/>
         <w:drawing>
           <wp:inline distT="0" distB="0" distL="0" distR="0" wp14:anchorId="4AA3D0BF" wp14:editId="412D298D">
             <wp:extent cx="5943600" cy="2183765"/>
@@ -89,7 +1562,7 @@
                     <pic:cNvPicPr/>
                   </pic:nvPicPr>
                   <pic:blipFill>
-                    <a:blip r:embed="rId5"/>
+                    <a:blip r:embed="rId10"/>
                     <a:stretch>
                       <a:fillRect/>
                     </a:stretch>
@@ -114,10 +1587,11 @@
       <w:pPr>
         <w:pStyle w:val="Heading2"/>
       </w:pPr>
-      <w:r>
-        <w:lastRenderedPageBreak/>
+      <w:bookmarkStart w:id="8" w:name="_Toc206629"/>
+      <w:r>
         <w:t>Screenshot</w:t>
       </w:r>
+      <w:bookmarkEnd w:id="8"/>
     </w:p>
     <w:p>
       <w:r>
@@ -140,7 +1614,7 @@
                     <pic:cNvPicPr/>
                   </pic:nvPicPr>
                   <pic:blipFill>
-                    <a:blip r:embed="rId6"/>
+                    <a:blip r:embed="rId11"/>
                     <a:stretch>
                       <a:fillRect/>
                     </a:stretch>
@@ -165,29 +1639,349 @@
       <w:pPr>
         <w:pStyle w:val="Heading1"/>
       </w:pPr>
-      <w:r>
-        <w:lastRenderedPageBreak/>
+      <w:bookmarkStart w:id="9" w:name="_Toc206630"/>
+      <w:r>
         <w:t>Problem 2</w:t>
       </w:r>
+      <w:bookmarkEnd w:id="9"/>
     </w:p>
     <w:p>
       <w:pPr>
         <w:pStyle w:val="Heading2"/>
       </w:pPr>
+      <w:bookmarkStart w:id="10" w:name="_Toc206631"/>
+      <w:r>
+        <w:t>Summary</w:t>
+      </w:r>
+      <w:bookmarkEnd w:id="10"/>
+    </w:p>
+    <w:p>
+      <w:r>
+        <w:t xml:space="preserve">Problem 2 required implementing a Python module which uses Linear Least Squares Optimization to estimate the model parameters of a line to fit the given data. The </w:t>
+      </w:r>
+      <w:r>
+        <w:t xml:space="preserve">following </w:t>
+      </w:r>
+      <w:r>
+        <w:fldChar w:fldCharType="begin"/>
+      </w:r>
+      <w:r>
+        <w:instrText xml:space="preserve"> REF _Ref205326 \h </w:instrText>
+      </w:r>
+      <w:r>
+        <w:fldChar w:fldCharType="separate"/>
+      </w:r>
+      <w:r>
+        <w:t>Input</w:t>
+      </w:r>
+      <w:r>
+        <w:fldChar w:fldCharType="end"/>
+      </w:r>
+      <w:r>
+        <w:t xml:space="preserve"> section details the data used for the Linear Least Squares Optimization python module. The following </w:t>
+      </w:r>
+      <w:r>
+        <w:fldChar w:fldCharType="begin"/>
+      </w:r>
+      <w:r>
+        <w:instrText xml:space="preserve"> REF _Ref205327 \h </w:instrText>
+      </w:r>
+      <w:r>
+        <w:fldChar w:fldCharType="separate"/>
+      </w:r>
       <w:r>
         <w:t>Output</w:t>
       </w:r>
-    </w:p>
-    <w:p>
+      <w:r>
+        <w:fldChar w:fldCharType="end"/>
+      </w:r>
+      <w:r>
+        <w:t xml:space="preserve"> displays the results.</w:t>
+      </w:r>
+    </w:p>
+    <w:p>
+      <w:pPr>
+        <w:pStyle w:val="Heading2"/>
+      </w:pPr>
+      <w:bookmarkStart w:id="11" w:name="_Ref205326"/>
+      <w:bookmarkStart w:id="12" w:name="_Toc206632"/>
+      <w:r>
+        <w:lastRenderedPageBreak/>
+        <w:t>Input</w:t>
+      </w:r>
+      <w:bookmarkEnd w:id="11"/>
+      <w:bookmarkEnd w:id="12"/>
+    </w:p>
+    <w:p>
+      <w:r>
+        <w:t>The following input was hard coded into the Python Module</w:t>
+      </w:r>
+      <w:r>
+        <w:t>.</w:t>
+      </w:r>
+    </w:p>
+    <w:tbl>
+      <w:tblPr>
+        <w:tblStyle w:val="TableGrid"/>
+        <w:tblW w:w="0" w:type="auto"/>
+        <w:jc w:val="center"/>
+        <w:tblLook w:val="04A0" w:firstRow="1" w:lastRow="0" w:firstColumn="1" w:lastColumn="0" w:noHBand="0" w:noVBand="1"/>
+      </w:tblPr>
+      <w:tblGrid>
+        <w:gridCol w:w="440"/>
+        <w:gridCol w:w="716"/>
+      </w:tblGrid>
+      <w:tr>
+        <w:trPr>
+          <w:cantSplit/>
+          <w:jc w:val="center"/>
+        </w:trPr>
+        <w:tc>
+          <w:tcPr>
+            <w:tcW w:w="440" w:type="dxa"/>
+          </w:tcPr>
+          <w:p>
+            <w:pPr>
+              <w:jc w:val="center"/>
+            </w:pPr>
+            <w:r>
+              <w:t>X</w:t>
+            </w:r>
+          </w:p>
+        </w:tc>
+        <w:tc>
+          <w:tcPr>
+            <w:tcW w:w="716" w:type="dxa"/>
+          </w:tcPr>
+          <w:p>
+            <w:pPr>
+              <w:jc w:val="center"/>
+            </w:pPr>
+            <w:r>
+              <w:t>Y</w:t>
+            </w:r>
+          </w:p>
+        </w:tc>
+      </w:tr>
+      <w:tr>
+        <w:trPr>
+          <w:cantSplit/>
+          <w:jc w:val="center"/>
+        </w:trPr>
+        <w:tc>
+          <w:tcPr>
+            <w:tcW w:w="440" w:type="dxa"/>
+          </w:tcPr>
+          <w:p>
+            <w:pPr>
+              <w:jc w:val="center"/>
+            </w:pPr>
+            <w:r>
+              <w:t>1</w:t>
+            </w:r>
+          </w:p>
+        </w:tc>
+        <w:tc>
+          <w:tcPr>
+            <w:tcW w:w="716" w:type="dxa"/>
+          </w:tcPr>
+          <w:p>
+            <w:pPr>
+              <w:jc w:val="center"/>
+            </w:pPr>
+            <w:r>
+              <w:t>3.2</w:t>
+            </w:r>
+          </w:p>
+        </w:tc>
+      </w:tr>
+      <w:tr>
+        <w:trPr>
+          <w:cantSplit/>
+          <w:jc w:val="center"/>
+        </w:trPr>
+        <w:tc>
+          <w:tcPr>
+            <w:tcW w:w="440" w:type="dxa"/>
+          </w:tcPr>
+          <w:p>
+            <w:pPr>
+              <w:jc w:val="center"/>
+            </w:pPr>
+            <w:r>
+              <w:t>2</w:t>
+            </w:r>
+          </w:p>
+        </w:tc>
+        <w:tc>
+          <w:tcPr>
+            <w:tcW w:w="716" w:type="dxa"/>
+          </w:tcPr>
+          <w:p>
+            <w:pPr>
+              <w:jc w:val="center"/>
+            </w:pPr>
+            <w:r>
+              <w:t>6.4</w:t>
+            </w:r>
+          </w:p>
+        </w:tc>
+      </w:tr>
+      <w:tr>
+        <w:trPr>
+          <w:cantSplit/>
+          <w:jc w:val="center"/>
+        </w:trPr>
+        <w:tc>
+          <w:tcPr>
+            <w:tcW w:w="440" w:type="dxa"/>
+          </w:tcPr>
+          <w:p>
+            <w:pPr>
+              <w:jc w:val="center"/>
+            </w:pPr>
+            <w:r>
+              <w:t>3</w:t>
+            </w:r>
+          </w:p>
+        </w:tc>
+        <w:tc>
+          <w:tcPr>
+            <w:tcW w:w="716" w:type="dxa"/>
+          </w:tcPr>
+          <w:p>
+            <w:pPr>
+              <w:jc w:val="center"/>
+            </w:pPr>
+            <w:r>
+              <w:t>10.5</w:t>
+            </w:r>
+          </w:p>
+        </w:tc>
+      </w:tr>
+      <w:tr>
+        <w:trPr>
+          <w:cantSplit/>
+          <w:jc w:val="center"/>
+        </w:trPr>
+        <w:tc>
+          <w:tcPr>
+            <w:tcW w:w="440" w:type="dxa"/>
+          </w:tcPr>
+          <w:p>
+            <w:pPr>
+              <w:jc w:val="center"/>
+            </w:pPr>
+            <w:r>
+              <w:t>4</w:t>
+            </w:r>
+          </w:p>
+        </w:tc>
+        <w:tc>
+          <w:tcPr>
+            <w:tcW w:w="716" w:type="dxa"/>
+          </w:tcPr>
+          <w:p>
+            <w:pPr>
+              <w:jc w:val="center"/>
+            </w:pPr>
+            <w:r>
+              <w:t>17.7</w:t>
+            </w:r>
+          </w:p>
+        </w:tc>
+      </w:tr>
+      <w:tr>
+        <w:trPr>
+          <w:cantSplit/>
+          <w:jc w:val="center"/>
+        </w:trPr>
+        <w:tc>
+          <w:tcPr>
+            <w:tcW w:w="440" w:type="dxa"/>
+          </w:tcPr>
+          <w:p>
+            <w:pPr>
+              <w:jc w:val="center"/>
+            </w:pPr>
+            <w:r>
+              <w:t>5</w:t>
+            </w:r>
+          </w:p>
+        </w:tc>
+        <w:tc>
+          <w:tcPr>
+            <w:tcW w:w="716" w:type="dxa"/>
+          </w:tcPr>
+          <w:p>
+            <w:pPr>
+              <w:jc w:val="center"/>
+            </w:pPr>
+            <w:r>
+              <w:t>28.1</w:t>
+            </w:r>
+          </w:p>
+        </w:tc>
+      </w:tr>
+      <w:tr>
+        <w:trPr>
+          <w:cantSplit/>
+          <w:jc w:val="center"/>
+        </w:trPr>
+        <w:tc>
+          <w:tcPr>
+            <w:tcW w:w="440" w:type="dxa"/>
+          </w:tcPr>
+          <w:p>
+            <w:pPr>
+              <w:jc w:val="center"/>
+            </w:pPr>
+            <w:r>
+              <w:t>6</w:t>
+            </w:r>
+          </w:p>
+        </w:tc>
+        <w:tc>
+          <w:tcPr>
+            <w:tcW w:w="716" w:type="dxa"/>
+          </w:tcPr>
+          <w:p>
+            <w:pPr>
+              <w:jc w:val="center"/>
+            </w:pPr>
+            <w:r>
+              <w:t>38.5</w:t>
+            </w:r>
+          </w:p>
+        </w:tc>
+      </w:tr>
+    </w:tbl>
+    <w:p/>
+    <w:p>
+      <w:pPr>
+        <w:pStyle w:val="Heading2"/>
+      </w:pPr>
+      <w:bookmarkStart w:id="13" w:name="_Ref205327"/>
+      <w:bookmarkStart w:id="14" w:name="_Toc206633"/>
+      <w:r>
+        <w:t>Output</w:t>
+      </w:r>
+      <w:bookmarkEnd w:id="13"/>
+      <w:bookmarkEnd w:id="14"/>
+    </w:p>
+    <w:p>
+      <w:pPr>
+        <w:keepNext/>
+      </w:pPr>
       <w:r>
         <w:rPr>
           <w:noProof/>
         </w:rPr>
         <w:drawing>
-          <wp:inline distT="0" distB="0" distL="0" distR="0" wp14:anchorId="49242884" wp14:editId="252D663F">
+          <wp:inline distT="0" distB="0" distL="0" distR="0" wp14:anchorId="01ADB253" wp14:editId="73D6BAEC">
             <wp:extent cx="5943600" cy="5060315"/>
             <wp:effectExtent l="0" t="0" r="0" b="6985"/>
-            <wp:docPr id="5" name="Picture 5"/>
+            <wp:docPr id="2" name="Picture 2"/>
             <wp:cNvGraphicFramePr>
               <a:graphicFrameLocks xmlns:a="http://schemas.openxmlformats.org/drawingml/2006/main" noChangeAspect="1"/>
             </wp:cNvGraphicFramePr>
@@ -199,7 +1993,7 @@
                     <pic:cNvPicPr/>
                   </pic:nvPicPr>
                   <pic:blipFill>
-                    <a:blip r:embed="rId7"/>
+                    <a:blip r:embed="rId12"/>
                     <a:stretch>
                       <a:fillRect/>
                     </a:stretch>
@@ -221,15 +2015,47 @@
       </w:r>
     </w:p>
     <w:p>
-      <w:r>
+      <w:pPr>
+        <w:pStyle w:val="Caption"/>
         <w:rPr>
           <w:noProof/>
         </w:rPr>
+      </w:pPr>
+      <w:r>
+        <w:t xml:space="preserve">Figure </w:t>
+      </w:r>
+      <w:fldSimple w:instr=" SEQ Figure \* ARABIC ">
+        <w:r>
+          <w:rPr>
+            <w:noProof/>
+          </w:rPr>
+          <w:t>1</w:t>
+        </w:r>
+      </w:fldSimple>
+      <w:r>
+        <w:t xml:space="preserve"> - </w:t>
+      </w:r>
+      <w:r>
+        <w:rPr>
+          <w:noProof/>
+        </w:rPr>
+        <w:t>Linear Least Squares Regression Curve</w:t>
+      </w:r>
+    </w:p>
+    <w:p>
+      <w:pPr>
+        <w:keepNext/>
+      </w:pPr>
+      <w:r>
+        <w:rPr>
+          <w:noProof/>
+        </w:rPr>
+        <w:lastRenderedPageBreak/>
         <w:drawing>
-          <wp:inline distT="0" distB="0" distL="0" distR="0" wp14:anchorId="1196B8E2" wp14:editId="75E5CF31">
-            <wp:extent cx="5943600" cy="612775"/>
-            <wp:effectExtent l="0" t="0" r="0" b="0"/>
-            <wp:docPr id="6" name="Picture 6"/>
+          <wp:inline distT="0" distB="0" distL="0" distR="0" wp14:anchorId="317F6CC6" wp14:editId="548567C1">
+            <wp:extent cx="5943600" cy="568960"/>
+            <wp:effectExtent l="0" t="0" r="0" b="2540"/>
+            <wp:docPr id="7" name="Picture 7"/>
             <wp:cNvGraphicFramePr>
               <a:graphicFrameLocks xmlns:a="http://schemas.openxmlformats.org/drawingml/2006/main" noChangeAspect="1"/>
             </wp:cNvGraphicFramePr>
@@ -241,7 +2067,7 @@
                     <pic:cNvPicPr/>
                   </pic:nvPicPr>
                   <pic:blipFill>
-                    <a:blip r:embed="rId8"/>
+                    <a:blip r:embed="rId13"/>
                     <a:stretch>
                       <a:fillRect/>
                     </a:stretch>
@@ -249,7 +2075,7 @@
                   <pic:spPr>
                     <a:xfrm>
                       <a:off x="0" y="0"/>
-                      <a:ext cx="5943600" cy="612775"/>
+                      <a:ext cx="5943600" cy="568960"/>
                     </a:xfrm>
                     <a:prstGeom prst="rect">
                       <a:avLst/>
@@ -264,19 +2090,42 @@
     </w:p>
     <w:p>
       <w:pPr>
+        <w:pStyle w:val="Caption"/>
+      </w:pPr>
+      <w:r>
+        <w:t xml:space="preserve">Figure </w:t>
+      </w:r>
+      <w:fldSimple w:instr=" SEQ Figure \* ARABIC ">
+        <w:r>
+          <w:rPr>
+            <w:noProof/>
+          </w:rPr>
+          <w:t>2</w:t>
+        </w:r>
+      </w:fldSimple>
+      <w:r>
+        <w:t xml:space="preserve"> - Linear Least Squares Regression Coefficients</w:t>
+      </w:r>
+    </w:p>
+    <w:p>
+      <w:pPr>
         <w:pStyle w:val="Heading1"/>
       </w:pPr>
+      <w:bookmarkStart w:id="15" w:name="_Toc206634"/>
       <w:r>
         <w:t>Problem 3</w:t>
       </w:r>
+      <w:bookmarkEnd w:id="15"/>
     </w:p>
     <w:p>
       <w:pPr>
         <w:pStyle w:val="Heading2"/>
       </w:pPr>
+      <w:bookmarkStart w:id="16" w:name="_Toc206635"/>
       <w:r>
         <w:t>Part a</w:t>
       </w:r>
+      <w:bookmarkEnd w:id="16"/>
     </w:p>
     <w:p>
       <w:pPr>
@@ -442,13 +2291,7 @@
             <w:rPr>
               <w:rFonts w:ascii="Cambria Math" w:hAnsi="Cambria Math"/>
             </w:rPr>
-            <m:t>a=</m:t>
-          </m:r>
-          <m:r>
-            <w:rPr>
-              <w:rFonts w:ascii="Cambria Math" w:hAnsi="Cambria Math"/>
-            </w:rPr>
-            <m:t>S=Actual value</m:t>
+            <m:t>a=S=Actual value</m:t>
           </m:r>
         </m:oMath>
       </m:oMathPara>
@@ -463,7 +2306,6 @@
             <w:rPr>
               <w:rFonts w:ascii="Cambria Math" w:hAnsi="Cambria Math"/>
             </w:rPr>
-            <w:lastRenderedPageBreak/>
             <m:t>Y=Expected value</m:t>
           </m:r>
         </m:oMath>
@@ -588,13 +2430,7 @@
                 <w:rPr>
                   <w:rFonts w:ascii="Cambria Math" w:hAnsi="Cambria Math"/>
                 </w:rPr>
-                <m:t>(Y-</m:t>
-              </m:r>
-              <m:r>
-                <w:rPr>
-                  <w:rFonts w:ascii="Cambria Math" w:hAnsi="Cambria Math"/>
-                </w:rPr>
-                <m:t>(</m:t>
+                <m:t>(Y-(</m:t>
               </m:r>
               <m:sSub>
                 <m:sSubPr>
@@ -710,19 +2546,7 @@
                 <w:rPr>
                   <w:rFonts w:ascii="Cambria Math" w:hAnsi="Cambria Math"/>
                 </w:rPr>
-                <m:t>+b</m:t>
-              </m:r>
-              <m:r>
-                <w:rPr>
-                  <w:rFonts w:ascii="Cambria Math" w:hAnsi="Cambria Math"/>
-                </w:rPr>
-                <m:t>)</m:t>
-              </m:r>
-              <m:r>
-                <w:rPr>
-                  <w:rFonts w:ascii="Cambria Math" w:hAnsi="Cambria Math"/>
-                </w:rPr>
-                <m:t>)</m:t>
+                <m:t>+b))</m:t>
               </m:r>
             </m:e>
             <m:sup>
@@ -905,13 +2729,7 @@
                 <w:rPr>
                   <w:rFonts w:ascii="Cambria Math" w:hAnsi="Cambria Math"/>
                 </w:rPr>
-                <m:t>-</m:t>
-              </m:r>
-              <m:r>
-                <w:rPr>
-                  <w:rFonts w:ascii="Cambria Math" w:hAnsi="Cambria Math"/>
-                </w:rPr>
-                <m:t>b)</m:t>
+                <m:t>-b)</m:t>
               </m:r>
             </m:e>
             <m:sup>
@@ -932,38 +2750,6 @@
       </w:pPr>
       <m:oMathPara>
         <m:oMath>
-          <m:sSub>
-            <m:sSubPr>
-              <m:ctrlPr>
-                <w:rPr>
-                  <w:rFonts w:ascii="Cambria Math" w:hAnsi="Cambria Math"/>
-                  <w:i/>
-                </w:rPr>
-              </m:ctrlPr>
-            </m:sSubPr>
-            <m:e>
-              <m:r>
-                <w:rPr>
-                  <w:rFonts w:ascii="Cambria Math" w:hAnsi="Cambria Math"/>
-                </w:rPr>
-                <m:t>Gradient</m:t>
-              </m:r>
-            </m:e>
-            <m:sub>
-              <m:r>
-                <w:rPr>
-                  <w:rFonts w:ascii="Cambria Math" w:hAnsi="Cambria Math"/>
-                </w:rPr>
-                <m:t>w1</m:t>
-              </m:r>
-            </m:sub>
-          </m:sSub>
-          <m:r>
-            <w:rPr>
-              <w:rFonts w:ascii="Cambria Math" w:hAnsi="Cambria Math"/>
-            </w:rPr>
-            <m:t>=</m:t>
-          </m:r>
           <m:f>
             <m:fPr>
               <m:ctrlPr>
@@ -978,7 +2764,7 @@
                 <w:rPr>
                   <w:rFonts w:ascii="Cambria Math" w:hAnsi="Cambria Math"/>
                 </w:rPr>
-                <m:t>dL</m:t>
+                <m:t>dS</m:t>
               </m:r>
             </m:num>
             <m:den>
@@ -1020,7 +2806,13 @@
             <w:rPr>
               <w:rFonts w:ascii="Cambria Math" w:hAnsi="Cambria Math"/>
             </w:rPr>
-            <m:t>=(-</m:t>
+            <m:t>=</m:t>
+          </m:r>
+          <m:r>
+            <w:rPr>
+              <w:rFonts w:ascii="Cambria Math" w:hAnsi="Cambria Math"/>
+            </w:rPr>
+            <m:t>(-</m:t>
           </m:r>
           <m:sSub>
             <m:sSubPr>
@@ -1052,13 +2844,7 @@
             <w:rPr>
               <w:rFonts w:ascii="Cambria Math" w:hAnsi="Cambria Math"/>
             </w:rPr>
-            <m:t>)(</m:t>
-          </m:r>
-          <m:r>
-            <w:rPr>
-              <w:rFonts w:ascii="Cambria Math" w:hAnsi="Cambria Math"/>
-            </w:rPr>
-            <m:t>Y-</m:t>
+            <m:t>)(Y-</m:t>
           </m:r>
           <m:sSub>
             <m:sSubPr>
@@ -1174,13 +2960,7 @@
             <w:rPr>
               <w:rFonts w:ascii="Cambria Math" w:hAnsi="Cambria Math"/>
             </w:rPr>
-            <m:t>-b</m:t>
-          </m:r>
-          <m:r>
-            <w:rPr>
-              <w:rFonts w:ascii="Cambria Math" w:hAnsi="Cambria Math"/>
-            </w:rPr>
-            <m:t>)</m:t>
+            <m:t>-b)</m:t>
           </m:r>
         </m:oMath>
       </m:oMathPara>
@@ -1191,38 +2971,6 @@
       </w:pPr>
       <m:oMathPara>
         <m:oMath>
-          <m:sSub>
-            <m:sSubPr>
-              <m:ctrlPr>
-                <w:rPr>
-                  <w:rFonts w:ascii="Cambria Math" w:hAnsi="Cambria Math"/>
-                  <w:i/>
-                </w:rPr>
-              </m:ctrlPr>
-            </m:sSubPr>
-            <m:e>
-              <m:r>
-                <w:rPr>
-                  <w:rFonts w:ascii="Cambria Math" w:hAnsi="Cambria Math"/>
-                </w:rPr>
-                <m:t>Gradient</m:t>
-              </m:r>
-            </m:e>
-            <m:sub>
-              <m:r>
-                <w:rPr>
-                  <w:rFonts w:ascii="Cambria Math" w:hAnsi="Cambria Math"/>
-                </w:rPr>
-                <m:t>w1</m:t>
-              </m:r>
-            </m:sub>
-          </m:sSub>
-          <m:r>
-            <w:rPr>
-              <w:rFonts w:ascii="Cambria Math" w:hAnsi="Cambria Math"/>
-            </w:rPr>
-            <m:t>=</m:t>
-          </m:r>
           <m:f>
             <m:fPr>
               <m:ctrlPr>
@@ -1237,7 +2985,7 @@
                 <w:rPr>
                   <w:rFonts w:ascii="Cambria Math" w:hAnsi="Cambria Math"/>
                 </w:rPr>
-                <m:t>dL</m:t>
+                <m:t>dS</m:t>
               </m:r>
             </m:num>
             <m:den>
@@ -1438,6 +3186,287 @@
       </w:pPr>
       <m:oMathPara>
         <m:oMath>
+          <m:f>
+            <m:fPr>
+              <m:ctrlPr>
+                <w:rPr>
+                  <w:rFonts w:ascii="Cambria Math" w:hAnsi="Cambria Math"/>
+                  <w:i/>
+                </w:rPr>
+              </m:ctrlPr>
+            </m:fPr>
+            <m:num>
+              <m:r>
+                <w:rPr>
+                  <w:rFonts w:ascii="Cambria Math" w:hAnsi="Cambria Math"/>
+                </w:rPr>
+                <m:t>dS</m:t>
+              </m:r>
+            </m:num>
+            <m:den>
+              <m:r>
+                <w:rPr>
+                  <w:rFonts w:ascii="Cambria Math" w:hAnsi="Cambria Math"/>
+                </w:rPr>
+                <m:t>d</m:t>
+              </m:r>
+              <m:r>
+                <w:rPr>
+                  <w:rFonts w:ascii="Cambria Math" w:hAnsi="Cambria Math"/>
+                </w:rPr>
+                <m:t>b</m:t>
+              </m:r>
+            </m:den>
+          </m:f>
+          <m:r>
+            <w:rPr>
+              <w:rFonts w:ascii="Cambria Math" w:hAnsi="Cambria Math"/>
+            </w:rPr>
+            <m:t>=(-</m:t>
+          </m:r>
+          <m:r>
+            <w:rPr>
+              <w:rFonts w:ascii="Cambria Math" w:hAnsi="Cambria Math"/>
+            </w:rPr>
+            <m:t>1</m:t>
+          </m:r>
+          <m:r>
+            <w:rPr>
+              <w:rFonts w:ascii="Cambria Math" w:hAnsi="Cambria Math"/>
+            </w:rPr>
+            <m:t>)(Y-</m:t>
+          </m:r>
+          <m:sSub>
+            <m:sSubPr>
+              <m:ctrlPr>
+                <w:rPr>
+                  <w:rFonts w:ascii="Cambria Math" w:hAnsi="Cambria Math"/>
+                  <w:i/>
+                </w:rPr>
+              </m:ctrlPr>
+            </m:sSubPr>
+            <m:e>
+              <m:r>
+                <w:rPr>
+                  <w:rFonts w:ascii="Cambria Math" w:hAnsi="Cambria Math"/>
+                </w:rPr>
+                <m:t>w</m:t>
+              </m:r>
+            </m:e>
+            <m:sub>
+              <m:r>
+                <w:rPr>
+                  <w:rFonts w:ascii="Cambria Math" w:hAnsi="Cambria Math"/>
+                </w:rPr>
+                <m:t>1</m:t>
+              </m:r>
+            </m:sub>
+          </m:sSub>
+          <m:sSub>
+            <m:sSubPr>
+              <m:ctrlPr>
+                <w:rPr>
+                  <w:rFonts w:ascii="Cambria Math" w:hAnsi="Cambria Math"/>
+                  <w:i/>
+                </w:rPr>
+              </m:ctrlPr>
+            </m:sSubPr>
+            <m:e>
+              <m:r>
+                <w:rPr>
+                  <w:rFonts w:ascii="Cambria Math" w:hAnsi="Cambria Math"/>
+                </w:rPr>
+                <m:t>x</m:t>
+              </m:r>
+            </m:e>
+            <m:sub>
+              <m:r>
+                <w:rPr>
+                  <w:rFonts w:ascii="Cambria Math" w:hAnsi="Cambria Math"/>
+                </w:rPr>
+                <m:t>1</m:t>
+              </m:r>
+            </m:sub>
+          </m:sSub>
+          <m:r>
+            <w:rPr>
+              <w:rFonts w:ascii="Cambria Math" w:hAnsi="Cambria Math"/>
+            </w:rPr>
+            <m:t>-</m:t>
+          </m:r>
+          <m:sSub>
+            <m:sSubPr>
+              <m:ctrlPr>
+                <w:rPr>
+                  <w:rFonts w:ascii="Cambria Math" w:hAnsi="Cambria Math"/>
+                  <w:i/>
+                </w:rPr>
+              </m:ctrlPr>
+            </m:sSubPr>
+            <m:e>
+              <m:r>
+                <w:rPr>
+                  <w:rFonts w:ascii="Cambria Math" w:hAnsi="Cambria Math"/>
+                </w:rPr>
+                <m:t>w</m:t>
+              </m:r>
+            </m:e>
+            <m:sub>
+              <m:r>
+                <w:rPr>
+                  <w:rFonts w:ascii="Cambria Math" w:hAnsi="Cambria Math"/>
+                </w:rPr>
+                <m:t>2</m:t>
+              </m:r>
+            </m:sub>
+          </m:sSub>
+          <m:sSub>
+            <m:sSubPr>
+              <m:ctrlPr>
+                <w:rPr>
+                  <w:rFonts w:ascii="Cambria Math" w:hAnsi="Cambria Math"/>
+                  <w:i/>
+                </w:rPr>
+              </m:ctrlPr>
+            </m:sSubPr>
+            <m:e>
+              <m:r>
+                <w:rPr>
+                  <w:rFonts w:ascii="Cambria Math" w:hAnsi="Cambria Math"/>
+                </w:rPr>
+                <m:t>x</m:t>
+              </m:r>
+            </m:e>
+            <m:sub>
+              <m:r>
+                <w:rPr>
+                  <w:rFonts w:ascii="Cambria Math" w:hAnsi="Cambria Math"/>
+                </w:rPr>
+                <m:t>2</m:t>
+              </m:r>
+            </m:sub>
+          </m:sSub>
+          <m:r>
+            <w:rPr>
+              <w:rFonts w:ascii="Cambria Math" w:hAnsi="Cambria Math"/>
+            </w:rPr>
+            <m:t>-b)</m:t>
+          </m:r>
+        </m:oMath>
+      </m:oMathPara>
+    </w:p>
+    <w:p>
+      <w:pPr>
+        <w:ind w:left="720"/>
+      </w:pPr>
+      <m:oMathPara>
+        <m:oMath>
+          <m:f>
+            <m:fPr>
+              <m:ctrlPr>
+                <w:rPr>
+                  <w:rFonts w:ascii="Cambria Math" w:hAnsi="Cambria Math"/>
+                  <w:i/>
+                </w:rPr>
+              </m:ctrlPr>
+            </m:fPr>
+            <m:num>
+              <m:r>
+                <w:rPr>
+                  <w:rFonts w:ascii="Cambria Math" w:hAnsi="Cambria Math"/>
+                </w:rPr>
+                <m:t>d</m:t>
+              </m:r>
+              <m:r>
+                <w:rPr>
+                  <w:rFonts w:ascii="Cambria Math" w:hAnsi="Cambria Math"/>
+                </w:rPr>
+                <m:t>a</m:t>
+              </m:r>
+            </m:num>
+            <m:den>
+              <m:r>
+                <w:rPr>
+                  <w:rFonts w:ascii="Cambria Math" w:hAnsi="Cambria Math"/>
+                </w:rPr>
+                <m:t>d</m:t>
+              </m:r>
+              <m:r>
+                <w:rPr>
+                  <w:rFonts w:ascii="Cambria Math" w:hAnsi="Cambria Math"/>
+                </w:rPr>
+                <m:t>S</m:t>
+              </m:r>
+            </m:den>
+          </m:f>
+          <m:r>
+            <w:rPr>
+              <w:rFonts w:ascii="Cambria Math" w:hAnsi="Cambria Math"/>
+            </w:rPr>
+            <m:t>=</m:t>
+          </m:r>
+          <m:r>
+            <w:rPr>
+              <w:rFonts w:ascii="Cambria Math" w:hAnsi="Cambria Math"/>
+            </w:rPr>
+            <m:t>1</m:t>
+          </m:r>
+        </m:oMath>
+      </m:oMathPara>
+    </w:p>
+    <w:p>
+      <w:pPr>
+        <w:ind w:left="720"/>
+      </w:pPr>
+      <m:oMathPara>
+        <m:oMath>
+          <m:f>
+            <m:fPr>
+              <m:ctrlPr>
+                <w:rPr>
+                  <w:rFonts w:ascii="Cambria Math" w:hAnsi="Cambria Math"/>
+                  <w:i/>
+                </w:rPr>
+              </m:ctrlPr>
+            </m:fPr>
+            <m:num>
+              <m:r>
+                <w:rPr>
+                  <w:rFonts w:ascii="Cambria Math" w:hAnsi="Cambria Math"/>
+                </w:rPr>
+                <m:t>d</m:t>
+              </m:r>
+              <m:r>
+                <w:rPr>
+                  <w:rFonts w:ascii="Cambria Math" w:hAnsi="Cambria Math"/>
+                </w:rPr>
+                <m:t>L</m:t>
+              </m:r>
+            </m:num>
+            <m:den>
+              <m:r>
+                <w:rPr>
+                  <w:rFonts w:ascii="Cambria Math" w:hAnsi="Cambria Math"/>
+                </w:rPr>
+                <m:t>da</m:t>
+              </m:r>
+            </m:den>
+          </m:f>
+          <m:r>
+            <w:rPr>
+              <w:rFonts w:ascii="Cambria Math" w:hAnsi="Cambria Math"/>
+            </w:rPr>
+            <m:t>=1</m:t>
+          </m:r>
+        </m:oMath>
+      </m:oMathPara>
+    </w:p>
+    <w:p>
+      <w:pPr>
+        <w:ind w:left="720"/>
+      </w:pPr>
+      <m:oMathPara>
+        <m:oMath>
           <m:sSub>
             <m:sSubPr>
               <m:ctrlPr>
@@ -1494,26 +3523,194 @@
                 </w:rPr>
                 <m:t>d</m:t>
               </m:r>
-              <m:r>
-                <w:rPr>
-                  <w:rFonts w:ascii="Cambria Math" w:hAnsi="Cambria Math"/>
-                </w:rPr>
-                <m:t>b</m:t>
-              </m:r>
+              <m:sSub>
+                <m:sSubPr>
+                  <m:ctrlPr>
+                    <w:rPr>
+                      <w:rFonts w:ascii="Cambria Math" w:hAnsi="Cambria Math"/>
+                      <w:i/>
+                    </w:rPr>
+                  </m:ctrlPr>
+                </m:sSubPr>
+                <m:e>
+                  <m:r>
+                    <w:rPr>
+                      <w:rFonts w:ascii="Cambria Math" w:hAnsi="Cambria Math"/>
+                    </w:rPr>
+                    <m:t>w</m:t>
+                  </m:r>
+                </m:e>
+                <m:sub>
+                  <m:r>
+                    <w:rPr>
+                      <w:rFonts w:ascii="Cambria Math" w:hAnsi="Cambria Math"/>
+                    </w:rPr>
+                    <m:t>1</m:t>
+                  </m:r>
+                </m:sub>
+              </m:sSub>
             </m:den>
           </m:f>
           <m:r>
             <w:rPr>
               <w:rFonts w:ascii="Cambria Math" w:hAnsi="Cambria Math"/>
             </w:rPr>
-            <m:t>=(-</m:t>
+            <m:t>=</m:t>
+          </m:r>
+          <m:f>
+            <m:fPr>
+              <m:ctrlPr>
+                <w:rPr>
+                  <w:rFonts w:ascii="Cambria Math" w:hAnsi="Cambria Math"/>
+                  <w:i/>
+                </w:rPr>
+              </m:ctrlPr>
+            </m:fPr>
+            <m:num>
+              <m:r>
+                <w:rPr>
+                  <w:rFonts w:ascii="Cambria Math" w:hAnsi="Cambria Math"/>
+                </w:rPr>
+                <m:t>dL</m:t>
+              </m:r>
+            </m:num>
+            <m:den>
+              <m:r>
+                <w:rPr>
+                  <w:rFonts w:ascii="Cambria Math" w:hAnsi="Cambria Math"/>
+                </w:rPr>
+                <m:t>da</m:t>
+              </m:r>
+            </m:den>
+          </m:f>
+          <m:r>
+            <w:rPr>
+              <w:rFonts w:ascii="Cambria Math" w:hAnsi="Cambria Math"/>
+            </w:rPr>
+            <m:t>*</m:t>
+          </m:r>
+          <m:f>
+            <m:fPr>
+              <m:ctrlPr>
+                <w:rPr>
+                  <w:rFonts w:ascii="Cambria Math" w:hAnsi="Cambria Math"/>
+                  <w:i/>
+                </w:rPr>
+              </m:ctrlPr>
+            </m:fPr>
+            <m:num>
+              <m:r>
+                <w:rPr>
+                  <w:rFonts w:ascii="Cambria Math" w:hAnsi="Cambria Math"/>
+                </w:rPr>
+                <m:t>da</m:t>
+              </m:r>
+            </m:num>
+            <m:den>
+              <m:r>
+                <w:rPr>
+                  <w:rFonts w:ascii="Cambria Math" w:hAnsi="Cambria Math"/>
+                </w:rPr>
+                <m:t>dS</m:t>
+              </m:r>
+            </m:den>
+          </m:f>
+          <m:r>
+            <w:rPr>
+              <w:rFonts w:ascii="Cambria Math" w:hAnsi="Cambria Math"/>
+            </w:rPr>
+            <m:t>*</m:t>
+          </m:r>
+          <m:f>
+            <m:fPr>
+              <m:ctrlPr>
+                <w:rPr>
+                  <w:rFonts w:ascii="Cambria Math" w:hAnsi="Cambria Math"/>
+                  <w:i/>
+                </w:rPr>
+              </m:ctrlPr>
+            </m:fPr>
+            <m:num>
+              <m:r>
+                <w:rPr>
+                  <w:rFonts w:ascii="Cambria Math" w:hAnsi="Cambria Math"/>
+                </w:rPr>
+                <m:t>dS</m:t>
+              </m:r>
+            </m:num>
+            <m:den>
+              <m:r>
+                <w:rPr>
+                  <w:rFonts w:ascii="Cambria Math" w:hAnsi="Cambria Math"/>
+                </w:rPr>
+                <m:t>d</m:t>
+              </m:r>
+              <m:sSub>
+                <m:sSubPr>
+                  <m:ctrlPr>
+                    <w:rPr>
+                      <w:rFonts w:ascii="Cambria Math" w:hAnsi="Cambria Math"/>
+                      <w:i/>
+                    </w:rPr>
+                  </m:ctrlPr>
+                </m:sSubPr>
+                <m:e>
+                  <m:r>
+                    <w:rPr>
+                      <w:rFonts w:ascii="Cambria Math" w:hAnsi="Cambria Math"/>
+                    </w:rPr>
+                    <m:t>w</m:t>
+                  </m:r>
+                </m:e>
+                <m:sub>
+                  <m:r>
+                    <w:rPr>
+                      <w:rFonts w:ascii="Cambria Math" w:hAnsi="Cambria Math"/>
+                    </w:rPr>
+                    <m:t>1</m:t>
+                  </m:r>
+                </m:sub>
+              </m:sSub>
+            </m:den>
+          </m:f>
+          <m:r>
+            <w:rPr>
+              <w:rFonts w:ascii="Cambria Math" w:hAnsi="Cambria Math"/>
+            </w:rPr>
+            <m:t>=</m:t>
           </m:r>
           <m:r>
             <w:rPr>
               <w:rFonts w:ascii="Cambria Math" w:hAnsi="Cambria Math"/>
             </w:rPr>
-            <m:t>1</m:t>
+            <m:t>(-</m:t>
           </m:r>
+          <m:sSub>
+            <m:sSubPr>
+              <m:ctrlPr>
+                <w:rPr>
+                  <w:rFonts w:ascii="Cambria Math" w:hAnsi="Cambria Math"/>
+                  <w:i/>
+                </w:rPr>
+              </m:ctrlPr>
+            </m:sSubPr>
+            <m:e>
+              <m:r>
+                <w:rPr>
+                  <w:rFonts w:ascii="Cambria Math" w:hAnsi="Cambria Math"/>
+                </w:rPr>
+                <m:t>x</m:t>
+              </m:r>
+            </m:e>
+            <m:sub>
+              <m:r>
+                <w:rPr>
+                  <w:rFonts w:ascii="Cambria Math" w:hAnsi="Cambria Math"/>
+                </w:rPr>
+                <m:t>1</m:t>
+              </m:r>
+            </m:sub>
+          </m:sSub>
           <m:r>
             <w:rPr>
               <w:rFonts w:ascii="Cambria Math" w:hAnsi="Cambria Math"/>
@@ -1641,17 +3838,903 @@
     </w:p>
     <w:p>
       <w:pPr>
+        <w:ind w:left="720"/>
+      </w:pPr>
+      <m:oMathPara>
+        <m:oMath>
+          <m:sSub>
+            <m:sSubPr>
+              <m:ctrlPr>
+                <w:rPr>
+                  <w:rFonts w:ascii="Cambria Math" w:hAnsi="Cambria Math"/>
+                  <w:i/>
+                </w:rPr>
+              </m:ctrlPr>
+            </m:sSubPr>
+            <m:e>
+              <m:r>
+                <w:rPr>
+                  <w:rFonts w:ascii="Cambria Math" w:hAnsi="Cambria Math"/>
+                </w:rPr>
+                <m:t>Gradient</m:t>
+              </m:r>
+            </m:e>
+            <m:sub>
+              <m:r>
+                <w:rPr>
+                  <w:rFonts w:ascii="Cambria Math" w:hAnsi="Cambria Math"/>
+                </w:rPr>
+                <m:t>w</m:t>
+              </m:r>
+              <m:r>
+                <w:rPr>
+                  <w:rFonts w:ascii="Cambria Math" w:hAnsi="Cambria Math"/>
+                </w:rPr>
+                <m:t>2</m:t>
+              </m:r>
+            </m:sub>
+          </m:sSub>
+          <m:r>
+            <w:rPr>
+              <w:rFonts w:ascii="Cambria Math" w:hAnsi="Cambria Math"/>
+            </w:rPr>
+            <m:t>=</m:t>
+          </m:r>
+          <m:f>
+            <m:fPr>
+              <m:ctrlPr>
+                <w:rPr>
+                  <w:rFonts w:ascii="Cambria Math" w:hAnsi="Cambria Math"/>
+                  <w:i/>
+                </w:rPr>
+              </m:ctrlPr>
+            </m:fPr>
+            <m:num>
+              <m:r>
+                <w:rPr>
+                  <w:rFonts w:ascii="Cambria Math" w:hAnsi="Cambria Math"/>
+                </w:rPr>
+                <m:t>dL</m:t>
+              </m:r>
+            </m:num>
+            <m:den>
+              <m:r>
+                <w:rPr>
+                  <w:rFonts w:ascii="Cambria Math" w:hAnsi="Cambria Math"/>
+                </w:rPr>
+                <m:t>d</m:t>
+              </m:r>
+              <m:sSub>
+                <m:sSubPr>
+                  <m:ctrlPr>
+                    <w:rPr>
+                      <w:rFonts w:ascii="Cambria Math" w:hAnsi="Cambria Math"/>
+                      <w:i/>
+                    </w:rPr>
+                  </m:ctrlPr>
+                </m:sSubPr>
+                <m:e>
+                  <m:r>
+                    <w:rPr>
+                      <w:rFonts w:ascii="Cambria Math" w:hAnsi="Cambria Math"/>
+                    </w:rPr>
+                    <m:t>w</m:t>
+                  </m:r>
+                </m:e>
+                <m:sub>
+                  <m:r>
+                    <w:rPr>
+                      <w:rFonts w:ascii="Cambria Math" w:hAnsi="Cambria Math"/>
+                    </w:rPr>
+                    <m:t>2</m:t>
+                  </m:r>
+                </m:sub>
+              </m:sSub>
+            </m:den>
+          </m:f>
+          <m:r>
+            <w:rPr>
+              <w:rFonts w:ascii="Cambria Math" w:hAnsi="Cambria Math"/>
+            </w:rPr>
+            <m:t>=</m:t>
+          </m:r>
+          <m:f>
+            <m:fPr>
+              <m:ctrlPr>
+                <w:rPr>
+                  <w:rFonts w:ascii="Cambria Math" w:hAnsi="Cambria Math"/>
+                  <w:i/>
+                </w:rPr>
+              </m:ctrlPr>
+            </m:fPr>
+            <m:num>
+              <m:r>
+                <w:rPr>
+                  <w:rFonts w:ascii="Cambria Math" w:hAnsi="Cambria Math"/>
+                </w:rPr>
+                <m:t>dL</m:t>
+              </m:r>
+            </m:num>
+            <m:den>
+              <m:r>
+                <w:rPr>
+                  <w:rFonts w:ascii="Cambria Math" w:hAnsi="Cambria Math"/>
+                </w:rPr>
+                <m:t>da</m:t>
+              </m:r>
+            </m:den>
+          </m:f>
+          <m:r>
+            <w:rPr>
+              <w:rFonts w:ascii="Cambria Math" w:hAnsi="Cambria Math"/>
+            </w:rPr>
+            <m:t>*</m:t>
+          </m:r>
+          <m:f>
+            <m:fPr>
+              <m:ctrlPr>
+                <w:rPr>
+                  <w:rFonts w:ascii="Cambria Math" w:hAnsi="Cambria Math"/>
+                  <w:i/>
+                </w:rPr>
+              </m:ctrlPr>
+            </m:fPr>
+            <m:num>
+              <m:r>
+                <w:rPr>
+                  <w:rFonts w:ascii="Cambria Math" w:hAnsi="Cambria Math"/>
+                </w:rPr>
+                <m:t>da</m:t>
+              </m:r>
+            </m:num>
+            <m:den>
+              <m:r>
+                <w:rPr>
+                  <w:rFonts w:ascii="Cambria Math" w:hAnsi="Cambria Math"/>
+                </w:rPr>
+                <m:t>dS</m:t>
+              </m:r>
+            </m:den>
+          </m:f>
+          <m:r>
+            <w:rPr>
+              <w:rFonts w:ascii="Cambria Math" w:hAnsi="Cambria Math"/>
+            </w:rPr>
+            <m:t>*</m:t>
+          </m:r>
+          <m:f>
+            <m:fPr>
+              <m:ctrlPr>
+                <w:rPr>
+                  <w:rFonts w:ascii="Cambria Math" w:hAnsi="Cambria Math"/>
+                  <w:i/>
+                </w:rPr>
+              </m:ctrlPr>
+            </m:fPr>
+            <m:num>
+              <m:r>
+                <w:rPr>
+                  <w:rFonts w:ascii="Cambria Math" w:hAnsi="Cambria Math"/>
+                </w:rPr>
+                <m:t>dS</m:t>
+              </m:r>
+            </m:num>
+            <m:den>
+              <m:r>
+                <w:rPr>
+                  <w:rFonts w:ascii="Cambria Math" w:hAnsi="Cambria Math"/>
+                </w:rPr>
+                <m:t>d</m:t>
+              </m:r>
+              <m:sSub>
+                <m:sSubPr>
+                  <m:ctrlPr>
+                    <w:rPr>
+                      <w:rFonts w:ascii="Cambria Math" w:hAnsi="Cambria Math"/>
+                      <w:i/>
+                    </w:rPr>
+                  </m:ctrlPr>
+                </m:sSubPr>
+                <m:e>
+                  <m:r>
+                    <w:rPr>
+                      <w:rFonts w:ascii="Cambria Math" w:hAnsi="Cambria Math"/>
+                    </w:rPr>
+                    <m:t>w</m:t>
+                  </m:r>
+                </m:e>
+                <m:sub>
+                  <m:r>
+                    <w:rPr>
+                      <w:rFonts w:ascii="Cambria Math" w:hAnsi="Cambria Math"/>
+                    </w:rPr>
+                    <m:t>2</m:t>
+                  </m:r>
+                </m:sub>
+              </m:sSub>
+            </m:den>
+          </m:f>
+          <m:r>
+            <w:rPr>
+              <w:rFonts w:ascii="Cambria Math" w:hAnsi="Cambria Math"/>
+            </w:rPr>
+            <m:t>=(-</m:t>
+          </m:r>
+          <m:sSub>
+            <m:sSubPr>
+              <m:ctrlPr>
+                <w:rPr>
+                  <w:rFonts w:ascii="Cambria Math" w:hAnsi="Cambria Math"/>
+                  <w:i/>
+                </w:rPr>
+              </m:ctrlPr>
+            </m:sSubPr>
+            <m:e>
+              <m:r>
+                <w:rPr>
+                  <w:rFonts w:ascii="Cambria Math" w:hAnsi="Cambria Math"/>
+                </w:rPr>
+                <m:t>x</m:t>
+              </m:r>
+            </m:e>
+            <m:sub>
+              <m:r>
+                <w:rPr>
+                  <w:rFonts w:ascii="Cambria Math" w:hAnsi="Cambria Math"/>
+                </w:rPr>
+                <m:t>2</m:t>
+              </m:r>
+            </m:sub>
+          </m:sSub>
+          <m:r>
+            <w:rPr>
+              <w:rFonts w:ascii="Cambria Math" w:hAnsi="Cambria Math"/>
+            </w:rPr>
+            <m:t>)(Y-</m:t>
+          </m:r>
+          <m:sSub>
+            <m:sSubPr>
+              <m:ctrlPr>
+                <w:rPr>
+                  <w:rFonts w:ascii="Cambria Math" w:hAnsi="Cambria Math"/>
+                  <w:i/>
+                </w:rPr>
+              </m:ctrlPr>
+            </m:sSubPr>
+            <m:e>
+              <m:r>
+                <w:rPr>
+                  <w:rFonts w:ascii="Cambria Math" w:hAnsi="Cambria Math"/>
+                </w:rPr>
+                <m:t>w</m:t>
+              </m:r>
+            </m:e>
+            <m:sub>
+              <m:r>
+                <w:rPr>
+                  <w:rFonts w:ascii="Cambria Math" w:hAnsi="Cambria Math"/>
+                </w:rPr>
+                <m:t>1</m:t>
+              </m:r>
+            </m:sub>
+          </m:sSub>
+          <m:sSub>
+            <m:sSubPr>
+              <m:ctrlPr>
+                <w:rPr>
+                  <w:rFonts w:ascii="Cambria Math" w:hAnsi="Cambria Math"/>
+                  <w:i/>
+                </w:rPr>
+              </m:ctrlPr>
+            </m:sSubPr>
+            <m:e>
+              <m:r>
+                <w:rPr>
+                  <w:rFonts w:ascii="Cambria Math" w:hAnsi="Cambria Math"/>
+                </w:rPr>
+                <m:t>x</m:t>
+              </m:r>
+            </m:e>
+            <m:sub>
+              <m:r>
+                <w:rPr>
+                  <w:rFonts w:ascii="Cambria Math" w:hAnsi="Cambria Math"/>
+                </w:rPr>
+                <m:t>1</m:t>
+              </m:r>
+            </m:sub>
+          </m:sSub>
+          <m:r>
+            <w:rPr>
+              <w:rFonts w:ascii="Cambria Math" w:hAnsi="Cambria Math"/>
+            </w:rPr>
+            <m:t>-</m:t>
+          </m:r>
+          <m:sSub>
+            <m:sSubPr>
+              <m:ctrlPr>
+                <w:rPr>
+                  <w:rFonts w:ascii="Cambria Math" w:hAnsi="Cambria Math"/>
+                  <w:i/>
+                </w:rPr>
+              </m:ctrlPr>
+            </m:sSubPr>
+            <m:e>
+              <m:r>
+                <w:rPr>
+                  <w:rFonts w:ascii="Cambria Math" w:hAnsi="Cambria Math"/>
+                </w:rPr>
+                <m:t>w</m:t>
+              </m:r>
+            </m:e>
+            <m:sub>
+              <m:r>
+                <w:rPr>
+                  <w:rFonts w:ascii="Cambria Math" w:hAnsi="Cambria Math"/>
+                </w:rPr>
+                <m:t>2</m:t>
+              </m:r>
+            </m:sub>
+          </m:sSub>
+          <m:sSub>
+            <m:sSubPr>
+              <m:ctrlPr>
+                <w:rPr>
+                  <w:rFonts w:ascii="Cambria Math" w:hAnsi="Cambria Math"/>
+                  <w:i/>
+                </w:rPr>
+              </m:ctrlPr>
+            </m:sSubPr>
+            <m:e>
+              <m:r>
+                <w:rPr>
+                  <w:rFonts w:ascii="Cambria Math" w:hAnsi="Cambria Math"/>
+                </w:rPr>
+                <m:t>x</m:t>
+              </m:r>
+            </m:e>
+            <m:sub>
+              <m:r>
+                <w:rPr>
+                  <w:rFonts w:ascii="Cambria Math" w:hAnsi="Cambria Math"/>
+                </w:rPr>
+                <m:t>2</m:t>
+              </m:r>
+            </m:sub>
+          </m:sSub>
+          <m:r>
+            <w:rPr>
+              <w:rFonts w:ascii="Cambria Math" w:hAnsi="Cambria Math"/>
+            </w:rPr>
+            <m:t>-b)</m:t>
+          </m:r>
+        </m:oMath>
+      </m:oMathPara>
+    </w:p>
+    <w:p>
+      <w:pPr>
+        <w:ind w:left="720"/>
+      </w:pPr>
+      <m:oMathPara>
+        <m:oMath>
+          <m:sSub>
+            <m:sSubPr>
+              <m:ctrlPr>
+                <w:rPr>
+                  <w:rFonts w:ascii="Cambria Math" w:hAnsi="Cambria Math"/>
+                  <w:i/>
+                </w:rPr>
+              </m:ctrlPr>
+            </m:sSubPr>
+            <m:e>
+              <m:r>
+                <w:rPr>
+                  <w:rFonts w:ascii="Cambria Math" w:hAnsi="Cambria Math"/>
+                </w:rPr>
+                <m:t>Gradient</m:t>
+              </m:r>
+            </m:e>
+            <m:sub>
+              <m:r>
+                <w:rPr>
+                  <w:rFonts w:ascii="Cambria Math" w:hAnsi="Cambria Math"/>
+                </w:rPr>
+                <m:t>b</m:t>
+              </m:r>
+            </m:sub>
+          </m:sSub>
+          <m:r>
+            <w:rPr>
+              <w:rFonts w:ascii="Cambria Math" w:hAnsi="Cambria Math"/>
+            </w:rPr>
+            <m:t>=</m:t>
+          </m:r>
+          <m:f>
+            <m:fPr>
+              <m:ctrlPr>
+                <w:rPr>
+                  <w:rFonts w:ascii="Cambria Math" w:hAnsi="Cambria Math"/>
+                  <w:i/>
+                </w:rPr>
+              </m:ctrlPr>
+            </m:fPr>
+            <m:num>
+              <m:r>
+                <w:rPr>
+                  <w:rFonts w:ascii="Cambria Math" w:hAnsi="Cambria Math"/>
+                </w:rPr>
+                <m:t>dL</m:t>
+              </m:r>
+            </m:num>
+            <m:den>
+              <m:r>
+                <w:rPr>
+                  <w:rFonts w:ascii="Cambria Math" w:hAnsi="Cambria Math"/>
+                </w:rPr>
+                <m:t>d</m:t>
+              </m:r>
+              <m:r>
+                <w:rPr>
+                  <w:rFonts w:ascii="Cambria Math" w:hAnsi="Cambria Math"/>
+                </w:rPr>
+                <m:t>b</m:t>
+              </m:r>
+            </m:den>
+          </m:f>
+          <m:r>
+            <w:rPr>
+              <w:rFonts w:ascii="Cambria Math" w:hAnsi="Cambria Math"/>
+            </w:rPr>
+            <m:t>=</m:t>
+          </m:r>
+          <m:f>
+            <m:fPr>
+              <m:ctrlPr>
+                <w:rPr>
+                  <w:rFonts w:ascii="Cambria Math" w:hAnsi="Cambria Math"/>
+                  <w:i/>
+                </w:rPr>
+              </m:ctrlPr>
+            </m:fPr>
+            <m:num>
+              <m:r>
+                <w:rPr>
+                  <w:rFonts w:ascii="Cambria Math" w:hAnsi="Cambria Math"/>
+                </w:rPr>
+                <m:t>dL</m:t>
+              </m:r>
+            </m:num>
+            <m:den>
+              <m:r>
+                <w:rPr>
+                  <w:rFonts w:ascii="Cambria Math" w:hAnsi="Cambria Math"/>
+                </w:rPr>
+                <m:t>da</m:t>
+              </m:r>
+            </m:den>
+          </m:f>
+          <m:r>
+            <w:rPr>
+              <w:rFonts w:ascii="Cambria Math" w:hAnsi="Cambria Math"/>
+            </w:rPr>
+            <m:t>*</m:t>
+          </m:r>
+          <m:f>
+            <m:fPr>
+              <m:ctrlPr>
+                <w:rPr>
+                  <w:rFonts w:ascii="Cambria Math" w:hAnsi="Cambria Math"/>
+                  <w:i/>
+                </w:rPr>
+              </m:ctrlPr>
+            </m:fPr>
+            <m:num>
+              <m:r>
+                <w:rPr>
+                  <w:rFonts w:ascii="Cambria Math" w:hAnsi="Cambria Math"/>
+                </w:rPr>
+                <m:t>da</m:t>
+              </m:r>
+            </m:num>
+            <m:den>
+              <m:r>
+                <w:rPr>
+                  <w:rFonts w:ascii="Cambria Math" w:hAnsi="Cambria Math"/>
+                </w:rPr>
+                <m:t>dS</m:t>
+              </m:r>
+            </m:den>
+          </m:f>
+          <m:r>
+            <w:rPr>
+              <w:rFonts w:ascii="Cambria Math" w:hAnsi="Cambria Math"/>
+            </w:rPr>
+            <m:t>*</m:t>
+          </m:r>
+          <m:f>
+            <m:fPr>
+              <m:ctrlPr>
+                <w:rPr>
+                  <w:rFonts w:ascii="Cambria Math" w:hAnsi="Cambria Math"/>
+                  <w:i/>
+                </w:rPr>
+              </m:ctrlPr>
+            </m:fPr>
+            <m:num>
+              <m:r>
+                <w:rPr>
+                  <w:rFonts w:ascii="Cambria Math" w:hAnsi="Cambria Math"/>
+                </w:rPr>
+                <m:t>dS</m:t>
+              </m:r>
+            </m:num>
+            <m:den>
+              <m:r>
+                <w:rPr>
+                  <w:rFonts w:ascii="Cambria Math" w:hAnsi="Cambria Math"/>
+                </w:rPr>
+                <m:t>d</m:t>
+              </m:r>
+              <m:r>
+                <w:rPr>
+                  <w:rFonts w:ascii="Cambria Math" w:hAnsi="Cambria Math"/>
+                </w:rPr>
+                <m:t>b</m:t>
+              </m:r>
+            </m:den>
+          </m:f>
+          <m:r>
+            <w:rPr>
+              <w:rFonts w:ascii="Cambria Math" w:hAnsi="Cambria Math"/>
+            </w:rPr>
+            <m:t>=(-1)(Y-</m:t>
+          </m:r>
+          <m:sSub>
+            <m:sSubPr>
+              <m:ctrlPr>
+                <w:rPr>
+                  <w:rFonts w:ascii="Cambria Math" w:hAnsi="Cambria Math"/>
+                  <w:i/>
+                </w:rPr>
+              </m:ctrlPr>
+            </m:sSubPr>
+            <m:e>
+              <m:r>
+                <w:rPr>
+                  <w:rFonts w:ascii="Cambria Math" w:hAnsi="Cambria Math"/>
+                </w:rPr>
+                <m:t>w</m:t>
+              </m:r>
+            </m:e>
+            <m:sub>
+              <m:r>
+                <w:rPr>
+                  <w:rFonts w:ascii="Cambria Math" w:hAnsi="Cambria Math"/>
+                </w:rPr>
+                <m:t>1</m:t>
+              </m:r>
+            </m:sub>
+          </m:sSub>
+          <m:sSub>
+            <m:sSubPr>
+              <m:ctrlPr>
+                <w:rPr>
+                  <w:rFonts w:ascii="Cambria Math" w:hAnsi="Cambria Math"/>
+                  <w:i/>
+                </w:rPr>
+              </m:ctrlPr>
+            </m:sSubPr>
+            <m:e>
+              <m:r>
+                <w:rPr>
+                  <w:rFonts w:ascii="Cambria Math" w:hAnsi="Cambria Math"/>
+                </w:rPr>
+                <m:t>x</m:t>
+              </m:r>
+            </m:e>
+            <m:sub>
+              <m:r>
+                <w:rPr>
+                  <w:rFonts w:ascii="Cambria Math" w:hAnsi="Cambria Math"/>
+                </w:rPr>
+                <m:t>1</m:t>
+              </m:r>
+            </m:sub>
+          </m:sSub>
+          <m:r>
+            <w:rPr>
+              <w:rFonts w:ascii="Cambria Math" w:hAnsi="Cambria Math"/>
+            </w:rPr>
+            <m:t>-</m:t>
+          </m:r>
+          <m:sSub>
+            <m:sSubPr>
+              <m:ctrlPr>
+                <w:rPr>
+                  <w:rFonts w:ascii="Cambria Math" w:hAnsi="Cambria Math"/>
+                  <w:i/>
+                </w:rPr>
+              </m:ctrlPr>
+            </m:sSubPr>
+            <m:e>
+              <m:r>
+                <w:rPr>
+                  <w:rFonts w:ascii="Cambria Math" w:hAnsi="Cambria Math"/>
+                </w:rPr>
+                <m:t>w</m:t>
+              </m:r>
+            </m:e>
+            <m:sub>
+              <m:r>
+                <w:rPr>
+                  <w:rFonts w:ascii="Cambria Math" w:hAnsi="Cambria Math"/>
+                </w:rPr>
+                <m:t>2</m:t>
+              </m:r>
+            </m:sub>
+          </m:sSub>
+          <m:sSub>
+            <m:sSubPr>
+              <m:ctrlPr>
+                <w:rPr>
+                  <w:rFonts w:ascii="Cambria Math" w:hAnsi="Cambria Math"/>
+                  <w:i/>
+                </w:rPr>
+              </m:ctrlPr>
+            </m:sSubPr>
+            <m:e>
+              <m:r>
+                <w:rPr>
+                  <w:rFonts w:ascii="Cambria Math" w:hAnsi="Cambria Math"/>
+                </w:rPr>
+                <m:t>x</m:t>
+              </m:r>
+            </m:e>
+            <m:sub>
+              <m:r>
+                <w:rPr>
+                  <w:rFonts w:ascii="Cambria Math" w:hAnsi="Cambria Math"/>
+                </w:rPr>
+                <m:t>2</m:t>
+              </m:r>
+            </m:sub>
+          </m:sSub>
+          <m:r>
+            <w:rPr>
+              <w:rFonts w:ascii="Cambria Math" w:hAnsi="Cambria Math"/>
+            </w:rPr>
+            <m:t>-b)</m:t>
+          </m:r>
+        </m:oMath>
+      </m:oMathPara>
+    </w:p>
+    <w:p>
+      <w:pPr>
         <w:pStyle w:val="Heading2"/>
       </w:pPr>
-      <w:r>
+      <w:bookmarkStart w:id="17" w:name="_Toc206636"/>
+      <w:r>
+        <w:lastRenderedPageBreak/>
         <w:t>Part b</w:t>
       </w:r>
-    </w:p>
-    <w:p>
-      <w:bookmarkStart w:id="0" w:name="_GoBack"/>
-      <w:bookmarkEnd w:id="0"/>
+      <w:bookmarkEnd w:id="17"/>
+    </w:p>
+    <w:p>
+      <w:r>
+        <w:t xml:space="preserve">A python class, Neuron2.py, was implemented to represent a single neuron model which takes two (2) inputs. The gradient equations developed in Part a are used to train the Neuron using the following data for </w:t>
+      </w:r>
+      <w:r>
+        <w:t>100000</w:t>
+      </w:r>
+      <w:r>
+        <w:t xml:space="preserve"> Epochs. </w:t>
+      </w:r>
+    </w:p>
+    <w:p>
+      <w:pPr>
+        <w:keepNext/>
+      </w:pPr>
+      <w:r>
+        <w:rPr>
+          <w:noProof/>
+        </w:rPr>
+        <w:drawing>
+          <wp:inline distT="0" distB="0" distL="0" distR="0" wp14:anchorId="2940BAB5" wp14:editId="7688EE5E">
+            <wp:extent cx="5943600" cy="2098040"/>
+            <wp:effectExtent l="0" t="0" r="0" b="0"/>
+            <wp:docPr id="11" name="Picture 11"/>
+            <wp:cNvGraphicFramePr>
+              <a:graphicFrameLocks xmlns:a="http://schemas.openxmlformats.org/drawingml/2006/main" noChangeAspect="1"/>
+            </wp:cNvGraphicFramePr>
+            <a:graphic xmlns:a="http://schemas.openxmlformats.org/drawingml/2006/main">
+              <a:graphicData uri="http://schemas.openxmlformats.org/drawingml/2006/picture">
+                <pic:pic xmlns:pic="http://schemas.openxmlformats.org/drawingml/2006/picture">
+                  <pic:nvPicPr>
+                    <pic:cNvPr id="1" name=""/>
+                    <pic:cNvPicPr/>
+                  </pic:nvPicPr>
+                  <pic:blipFill>
+                    <a:blip r:embed="rId14"/>
+                    <a:stretch>
+                      <a:fillRect/>
+                    </a:stretch>
+                  </pic:blipFill>
+                  <pic:spPr>
+                    <a:xfrm>
+                      <a:off x="0" y="0"/>
+                      <a:ext cx="5943600" cy="2098040"/>
+                    </a:xfrm>
+                    <a:prstGeom prst="rect">
+                      <a:avLst/>
+                    </a:prstGeom>
+                  </pic:spPr>
+                </pic:pic>
+              </a:graphicData>
+            </a:graphic>
+          </wp:inline>
+        </w:drawing>
+      </w:r>
+    </w:p>
+    <w:p>
+      <w:pPr>
+        <w:pStyle w:val="Caption"/>
+      </w:pPr>
+      <w:r>
+        <w:t xml:space="preserve">Figure </w:t>
+      </w:r>
+      <w:fldSimple w:instr=" SEQ Figure \* ARABIC ">
+        <w:r>
+          <w:rPr>
+            <w:noProof/>
+          </w:rPr>
+          <w:t>3</w:t>
+        </w:r>
+      </w:fldSimple>
+      <w:r>
+        <w:t xml:space="preserve"> - Training Data</w:t>
+      </w:r>
+    </w:p>
+    <w:p>
+      <w:r>
+        <w:t>The Neuron is then tested with the following test data:</w:t>
+      </w:r>
+    </w:p>
+    <w:p>
+      <w:pPr>
+        <w:keepNext/>
+      </w:pPr>
+      <w:r>
+        <w:rPr>
+          <w:noProof/>
+        </w:rPr>
+        <w:drawing>
+          <wp:inline distT="0" distB="0" distL="0" distR="0" wp14:anchorId="7FD53D6D" wp14:editId="1C5B19A2">
+            <wp:extent cx="5943600" cy="2098040"/>
+            <wp:effectExtent l="0" t="0" r="0" b="0"/>
+            <wp:docPr id="12" name="Picture 12"/>
+            <wp:cNvGraphicFramePr>
+              <a:graphicFrameLocks xmlns:a="http://schemas.openxmlformats.org/drawingml/2006/main" noChangeAspect="1"/>
+            </wp:cNvGraphicFramePr>
+            <a:graphic xmlns:a="http://schemas.openxmlformats.org/drawingml/2006/main">
+              <a:graphicData uri="http://schemas.openxmlformats.org/drawingml/2006/picture">
+                <pic:pic xmlns:pic="http://schemas.openxmlformats.org/drawingml/2006/picture">
+                  <pic:nvPicPr>
+                    <pic:cNvPr id="1" name=""/>
+                    <pic:cNvPicPr/>
+                  </pic:nvPicPr>
+                  <pic:blipFill>
+                    <a:blip r:embed="rId15"/>
+                    <a:stretch>
+                      <a:fillRect/>
+                    </a:stretch>
+                  </pic:blipFill>
+                  <pic:spPr>
+                    <a:xfrm>
+                      <a:off x="0" y="0"/>
+                      <a:ext cx="5943600" cy="2098040"/>
+                    </a:xfrm>
+                    <a:prstGeom prst="rect">
+                      <a:avLst/>
+                    </a:prstGeom>
+                  </pic:spPr>
+                </pic:pic>
+              </a:graphicData>
+            </a:graphic>
+          </wp:inline>
+        </w:drawing>
+      </w:r>
+    </w:p>
+    <w:p>
+      <w:pPr>
+        <w:pStyle w:val="Caption"/>
+      </w:pPr>
+      <w:r>
+        <w:t xml:space="preserve">Figure </w:t>
+      </w:r>
+      <w:fldSimple w:instr=" SEQ Figure \* ARABIC ">
+        <w:r>
+          <w:rPr>
+            <w:noProof/>
+          </w:rPr>
+          <w:t>4</w:t>
+        </w:r>
+      </w:fldSimple>
+      <w:r>
+        <w:t xml:space="preserve"> - Test Data</w:t>
+      </w:r>
+    </w:p>
+    <w:p>
+      <w:r>
+        <w:t>The results of the training and test data are:</w:t>
+      </w:r>
+    </w:p>
+    <w:p>
+      <w:pPr>
+        <w:keepNext/>
+      </w:pPr>
+      <w:r>
+        <w:rPr>
+          <w:noProof/>
+        </w:rPr>
+        <w:drawing>
+          <wp:inline distT="0" distB="0" distL="0" distR="0" wp14:anchorId="7C87CCE3" wp14:editId="7B724161">
+            <wp:extent cx="5943600" cy="1000760"/>
+            <wp:effectExtent l="0" t="0" r="0" b="8890"/>
+            <wp:docPr id="9" name="Picture 9"/>
+            <wp:cNvGraphicFramePr>
+              <a:graphicFrameLocks xmlns:a="http://schemas.openxmlformats.org/drawingml/2006/main" noChangeAspect="1"/>
+            </wp:cNvGraphicFramePr>
+            <a:graphic xmlns:a="http://schemas.openxmlformats.org/drawingml/2006/main">
+              <a:graphicData uri="http://schemas.openxmlformats.org/drawingml/2006/picture">
+                <pic:pic xmlns:pic="http://schemas.openxmlformats.org/drawingml/2006/picture">
+                  <pic:nvPicPr>
+                    <pic:cNvPr id="1" name=""/>
+                    <pic:cNvPicPr/>
+                  </pic:nvPicPr>
+                  <pic:blipFill>
+                    <a:blip r:embed="rId16"/>
+                    <a:stretch>
+                      <a:fillRect/>
+                    </a:stretch>
+                  </pic:blipFill>
+                  <pic:spPr>
+                    <a:xfrm>
+                      <a:off x="0" y="0"/>
+                      <a:ext cx="5943600" cy="1000760"/>
+                    </a:xfrm>
+                    <a:prstGeom prst="rect">
+                      <a:avLst/>
+                    </a:prstGeom>
+                  </pic:spPr>
+                </pic:pic>
+              </a:graphicData>
+            </a:graphic>
+          </wp:inline>
+        </w:drawing>
+      </w:r>
+    </w:p>
+    <w:p>
+      <w:pPr>
+        <w:pStyle w:val="Caption"/>
+      </w:pPr>
+      <w:r>
+        <w:t xml:space="preserve">Figure </w:t>
+      </w:r>
+      <w:fldSimple w:instr=" SEQ Figure \* ARABIC ">
+        <w:r>
+          <w:rPr>
+            <w:noProof/>
+          </w:rPr>
+          <w:t>5</w:t>
+        </w:r>
+      </w:fldSimple>
+      <w:r>
+        <w:t xml:space="preserve"> - Neuron Results</w:t>
+      </w:r>
     </w:p>
     <w:sectPr>
+      <w:headerReference w:type="default" r:id="rId17"/>
+      <w:footerReference w:type="default" r:id="rId18"/>
       <w:pgSz w:w="12240" w:h="15840"/>
       <w:pgMar w:top="1440" w:right="1440" w:bottom="1440" w:left="1440" w:header="720" w:footer="720" w:gutter="0"/>
       <w:cols w:space="720"/>
@@ -1659,6 +4742,242 @@
     </w:sectPr>
   </w:body>
 </w:document>
+</file>
+
+<file path=word/endnotes.xml><?xml version="1.0" encoding="utf-8"?>
+<w:endnotes xmlns:wpc="http://schemas.microsoft.com/office/word/2010/wordprocessingCanvas" xmlns:cx="http://schemas.microsoft.com/office/drawing/2014/chartex" xmlns:cx1="http://schemas.microsoft.com/office/drawing/2015/9/8/chartex" xmlns:cx2="http://schemas.microsoft.com/office/drawing/2015/10/21/chartex" xmlns:cx3="http://schemas.microsoft.com/office/drawing/2016/5/9/chartex" xmlns:cx4="http://schemas.microsoft.com/office/drawing/2016/5/10/chartex" xmlns:cx5="http://schemas.microsoft.com/office/drawing/2016/5/11/chartex" xmlns:cx6="http://schemas.microsoft.com/office/drawing/2016/5/12/chartex" xmlns:cx7="http://schemas.microsoft.com/office/drawing/2016/5/13/chartex" xmlns:cx8="http://schemas.microsoft.com/office/drawing/2016/5/14/chartex" xmlns:mc="http://schemas.openxmlformats.org/markup-compatibility/2006" xmlns:aink="http://schemas.microsoft.com/office/drawing/2016/ink" xmlns:am3d="http://schemas.microsoft.com/office/drawing/2017/model3d" xmlns:o="urn:schemas-microsoft-com:office:office" xmlns:r="http://schemas.openxmlformats.org/officeDocument/2006/relationships" xmlns:m="http://schemas.openxmlformats.org/officeDocument/2006/math" xmlns:v="urn:schemas-microsoft-com:vml" xmlns:wp14="http://schemas.microsoft.com/office/word/2010/wordprocessingDrawing" xmlns:wp="http://schemas.openxmlformats.org/drawingml/2006/wordprocessingDrawing" xmlns:w10="urn:schemas-microsoft-com:office:word" xmlns:w="http://schemas.openxmlformats.org/wordprocessingml/2006/main" xmlns:w14="http://schemas.microsoft.com/office/word/2010/wordml" xmlns:w15="http://schemas.microsoft.com/office/word/2012/wordml" xmlns:w16cid="http://schemas.microsoft.com/office/word/2016/wordml/cid" xmlns:w16se="http://schemas.microsoft.com/office/word/2015/wordml/symex" xmlns:wpg="http://schemas.microsoft.com/office/word/2010/wordprocessingGroup" xmlns:wpi="http://schemas.microsoft.com/office/word/2010/wordprocessingInk" xmlns:wne="http://schemas.microsoft.com/office/word/2006/wordml" xmlns:wps="http://schemas.microsoft.com/office/word/2010/wordprocessingShape" mc:Ignorable="w14 w15 w16se w16cid wp14">
+  <w:endnote w:type="separator" w:id="-1">
+    <w:p>
+      <w:pPr>
+        <w:spacing w:after="0" w:line="240" w:lineRule="auto"/>
+      </w:pPr>
+      <w:r>
+        <w:separator/>
+      </w:r>
+    </w:p>
+  </w:endnote>
+  <w:endnote w:type="continuationSeparator" w:id="0">
+    <w:p>
+      <w:pPr>
+        <w:spacing w:after="0" w:line="240" w:lineRule="auto"/>
+      </w:pPr>
+      <w:r>
+        <w:continuationSeparator/>
+      </w:r>
+    </w:p>
+  </w:endnote>
+</w:endnotes>
+</file>
+
+<file path=word/footer1.xml><?xml version="1.0" encoding="utf-8"?>
+<w:ftr xmlns:wpc="http://schemas.microsoft.com/office/word/2010/wordprocessingCanvas" xmlns:cx="http://schemas.microsoft.com/office/drawing/2014/chartex" xmlns:cx1="http://schemas.microsoft.com/office/drawing/2015/9/8/chartex" xmlns:cx2="http://schemas.microsoft.com/office/drawing/2015/10/21/chartex" xmlns:cx3="http://schemas.microsoft.com/office/drawing/2016/5/9/chartex" xmlns:cx4="http://schemas.microsoft.com/office/drawing/2016/5/10/chartex" xmlns:cx5="http://schemas.microsoft.com/office/drawing/2016/5/11/chartex" xmlns:cx6="http://schemas.microsoft.com/office/drawing/2016/5/12/chartex" xmlns:cx7="http://schemas.microsoft.com/office/drawing/2016/5/13/chartex" xmlns:cx8="http://schemas.microsoft.com/office/drawing/2016/5/14/chartex" xmlns:mc="http://schemas.openxmlformats.org/markup-compatibility/2006" xmlns:aink="http://schemas.microsoft.com/office/drawing/2016/ink" xmlns:am3d="http://schemas.microsoft.com/office/drawing/2017/model3d" xmlns:o="urn:schemas-microsoft-com:office:office" xmlns:r="http://schemas.openxmlformats.org/officeDocument/2006/relationships" xmlns:m="http://schemas.openxmlformats.org/officeDocument/2006/math" xmlns:v="urn:schemas-microsoft-com:vml" xmlns:wp14="http://schemas.microsoft.com/office/word/2010/wordprocessingDrawing" xmlns:wp="http://schemas.openxmlformats.org/drawingml/2006/wordprocessingDrawing" xmlns:w10="urn:schemas-microsoft-com:office:word" xmlns:w="http://schemas.openxmlformats.org/wordprocessingml/2006/main" xmlns:w14="http://schemas.microsoft.com/office/word/2010/wordml" xmlns:w15="http://schemas.microsoft.com/office/word/2012/wordml" xmlns:w16cid="http://schemas.microsoft.com/office/word/2016/wordml/cid" xmlns:w16se="http://schemas.microsoft.com/office/word/2015/wordml/symex" xmlns:wpg="http://schemas.microsoft.com/office/word/2010/wordprocessingGroup" xmlns:wpi="http://schemas.microsoft.com/office/word/2010/wordprocessingInk" xmlns:wne="http://schemas.microsoft.com/office/word/2006/wordml" xmlns:wps="http://schemas.microsoft.com/office/word/2010/wordprocessingShape" mc:Ignorable="w14 w15 w16se w16cid wp14">
+  <w:sdt>
+    <w:sdtPr>
+      <w:id w:val="295416458"/>
+      <w:docPartObj>
+        <w:docPartGallery w:val="Page Numbers (Bottom of Page)"/>
+        <w:docPartUnique/>
+      </w:docPartObj>
+    </w:sdtPr>
+    <w:sdtContent>
+      <w:p>
+        <w:pPr>
+          <w:pStyle w:val="Footer"/>
+          <w:jc w:val="right"/>
+        </w:pPr>
+        <w:r>
+          <w:t xml:space="preserve">Page | </w:t>
+        </w:r>
+        <w:r>
+          <w:fldChar w:fldCharType="begin"/>
+        </w:r>
+        <w:r>
+          <w:instrText xml:space="preserve"> PAGE   \* MERGEFORMAT </w:instrText>
+        </w:r>
+        <w:r>
+          <w:fldChar w:fldCharType="separate"/>
+        </w:r>
+        <w:r>
+          <w:rPr>
+            <w:noProof/>
+          </w:rPr>
+          <w:t>2</w:t>
+        </w:r>
+        <w:r>
+          <w:rPr>
+            <w:noProof/>
+          </w:rPr>
+          <w:fldChar w:fldCharType="end"/>
+        </w:r>
+        <w:r>
+          <w:t xml:space="preserve"> </w:t>
+        </w:r>
+      </w:p>
+    </w:sdtContent>
+  </w:sdt>
+  <w:p>
+    <w:pPr>
+      <w:pStyle w:val="Footer"/>
+    </w:pPr>
+  </w:p>
+</w:ftr>
+</file>
+
+<file path=word/footnotes.xml><?xml version="1.0" encoding="utf-8"?>
+<w:footnotes xmlns:wpc="http://schemas.microsoft.com/office/word/2010/wordprocessingCanvas" xmlns:cx="http://schemas.microsoft.com/office/drawing/2014/chartex" xmlns:cx1="http://schemas.microsoft.com/office/drawing/2015/9/8/chartex" xmlns:cx2="http://schemas.microsoft.com/office/drawing/2015/10/21/chartex" xmlns:cx3="http://schemas.microsoft.com/office/drawing/2016/5/9/chartex" xmlns:cx4="http://schemas.microsoft.com/office/drawing/2016/5/10/chartex" xmlns:cx5="http://schemas.microsoft.com/office/drawing/2016/5/11/chartex" xmlns:cx6="http://schemas.microsoft.com/office/drawing/2016/5/12/chartex" xmlns:cx7="http://schemas.microsoft.com/office/drawing/2016/5/13/chartex" xmlns:cx8="http://schemas.microsoft.com/office/drawing/2016/5/14/chartex" xmlns:mc="http://schemas.openxmlformats.org/markup-compatibility/2006" xmlns:aink="http://schemas.microsoft.com/office/drawing/2016/ink" xmlns:am3d="http://schemas.microsoft.com/office/drawing/2017/model3d" xmlns:o="urn:schemas-microsoft-com:office:office" xmlns:r="http://schemas.openxmlformats.org/officeDocument/2006/relationships" xmlns:m="http://schemas.openxmlformats.org/officeDocument/2006/math" xmlns:v="urn:schemas-microsoft-com:vml" xmlns:wp14="http://schemas.microsoft.com/office/word/2010/wordprocessingDrawing" xmlns:wp="http://schemas.openxmlformats.org/drawingml/2006/wordprocessingDrawing" xmlns:w10="urn:schemas-microsoft-com:office:word" xmlns:w="http://schemas.openxmlformats.org/wordprocessingml/2006/main" xmlns:w14="http://schemas.microsoft.com/office/word/2010/wordml" xmlns:w15="http://schemas.microsoft.com/office/word/2012/wordml" xmlns:w16cid="http://schemas.microsoft.com/office/word/2016/wordml/cid" xmlns:w16se="http://schemas.microsoft.com/office/word/2015/wordml/symex" xmlns:wpg="http://schemas.microsoft.com/office/word/2010/wordprocessingGroup" xmlns:wpi="http://schemas.microsoft.com/office/word/2010/wordprocessingInk" xmlns:wne="http://schemas.microsoft.com/office/word/2006/wordml" xmlns:wps="http://schemas.microsoft.com/office/word/2010/wordprocessingShape" mc:Ignorable="w14 w15 w16se w16cid wp14">
+  <w:footnote w:type="separator" w:id="-1">
+    <w:p>
+      <w:pPr>
+        <w:spacing w:after="0" w:line="240" w:lineRule="auto"/>
+      </w:pPr>
+      <w:r>
+        <w:separator/>
+      </w:r>
+    </w:p>
+  </w:footnote>
+  <w:footnote w:type="continuationSeparator" w:id="0">
+    <w:p>
+      <w:pPr>
+        <w:spacing w:after="0" w:line="240" w:lineRule="auto"/>
+      </w:pPr>
+      <w:r>
+        <w:continuationSeparator/>
+      </w:r>
+    </w:p>
+  </w:footnote>
+</w:footnotes>
+</file>
+
+<file path=word/header1.xml><?xml version="1.0" encoding="utf-8"?>
+<w:hdr xmlns:wpc="http://schemas.microsoft.com/office/word/2010/wordprocessingCanvas" xmlns:cx="http://schemas.microsoft.com/office/drawing/2014/chartex" xmlns:cx1="http://schemas.microsoft.com/office/drawing/2015/9/8/chartex" xmlns:cx2="http://schemas.microsoft.com/office/drawing/2015/10/21/chartex" xmlns:cx3="http://schemas.microsoft.com/office/drawing/2016/5/9/chartex" xmlns:cx4="http://schemas.microsoft.com/office/drawing/2016/5/10/chartex" xmlns:cx5="http://schemas.microsoft.com/office/drawing/2016/5/11/chartex" xmlns:cx6="http://schemas.microsoft.com/office/drawing/2016/5/12/chartex" xmlns:cx7="http://schemas.microsoft.com/office/drawing/2016/5/13/chartex" xmlns:cx8="http://schemas.microsoft.com/office/drawing/2016/5/14/chartex" xmlns:mc="http://schemas.openxmlformats.org/markup-compatibility/2006" xmlns:aink="http://schemas.microsoft.com/office/drawing/2016/ink" xmlns:am3d="http://schemas.microsoft.com/office/drawing/2017/model3d" xmlns:o="urn:schemas-microsoft-com:office:office" xmlns:r="http://schemas.openxmlformats.org/officeDocument/2006/relationships" xmlns:m="http://schemas.openxmlformats.org/officeDocument/2006/math" xmlns:v="urn:schemas-microsoft-com:vml" xmlns:wp14="http://schemas.microsoft.com/office/word/2010/wordprocessingDrawing" xmlns:wp="http://schemas.openxmlformats.org/drawingml/2006/wordprocessingDrawing" xmlns:w10="urn:schemas-microsoft-com:office:word" xmlns:w="http://schemas.openxmlformats.org/wordprocessingml/2006/main" xmlns:w14="http://schemas.microsoft.com/office/word/2010/wordml" xmlns:w15="http://schemas.microsoft.com/office/word/2012/wordml" xmlns:w16cid="http://schemas.microsoft.com/office/word/2016/wordml/cid" xmlns:w16se="http://schemas.microsoft.com/office/word/2015/wordml/symex" xmlns:wpg="http://schemas.microsoft.com/office/word/2010/wordprocessingGroup" xmlns:wpi="http://schemas.microsoft.com/office/word/2010/wordprocessingInk" xmlns:wne="http://schemas.microsoft.com/office/word/2006/wordml" xmlns:wps="http://schemas.microsoft.com/office/word/2010/wordprocessingShape" mc:Ignorable="w14 w15 w16se w16cid wp14">
+  <w:p>
+    <w:pPr>
+      <w:pStyle w:val="Header"/>
+    </w:pPr>
+    <w:r>
+      <w:t>CPEG586</w:t>
+    </w:r>
+    <w:r>
+      <w:tab/>
+    </w:r>
+    <w:r>
+      <w:tab/>
+      <w:t>Spring 2019</w:t>
+    </w:r>
+  </w:p>
+  <w:p>
+    <w:pPr>
+      <w:pStyle w:val="Header"/>
+    </w:pPr>
+    <w:r>
+      <w:t>Assignment 1</w:t>
+    </w:r>
+    <w:r>
+      <w:tab/>
+    </w:r>
+    <w:r>
+      <w:tab/>
+      <w:t>University of Bridgeport</w:t>
+    </w:r>
+  </w:p>
+</w:hdr>
+</file>
+
+<file path=word/numbering.xml><?xml version="1.0" encoding="utf-8"?>
+<w:numbering xmlns:wpc="http://schemas.microsoft.com/office/word/2010/wordprocessingCanvas" xmlns:cx="http://schemas.microsoft.com/office/drawing/2014/chartex" xmlns:cx1="http://schemas.microsoft.com/office/drawing/2015/9/8/chartex" xmlns:cx2="http://schemas.microsoft.com/office/drawing/2015/10/21/chartex" xmlns:cx3="http://schemas.microsoft.com/office/drawing/2016/5/9/chartex" xmlns:cx4="http://schemas.microsoft.com/office/drawing/2016/5/10/chartex" xmlns:cx5="http://schemas.microsoft.com/office/drawing/2016/5/11/chartex" xmlns:cx6="http://schemas.microsoft.com/office/drawing/2016/5/12/chartex" xmlns:cx7="http://schemas.microsoft.com/office/drawing/2016/5/13/chartex" xmlns:cx8="http://schemas.microsoft.com/office/drawing/2016/5/14/chartex" xmlns:mc="http://schemas.openxmlformats.org/markup-compatibility/2006" xmlns:aink="http://schemas.microsoft.com/office/drawing/2016/ink" xmlns:am3d="http://schemas.microsoft.com/office/drawing/2017/model3d" xmlns:o="urn:schemas-microsoft-com:office:office" xmlns:r="http://schemas.openxmlformats.org/officeDocument/2006/relationships" xmlns:m="http://schemas.openxmlformats.org/officeDocument/2006/math" xmlns:v="urn:schemas-microsoft-com:vml" xmlns:wp14="http://schemas.microsoft.com/office/word/2010/wordprocessingDrawing" xmlns:wp="http://schemas.openxmlformats.org/drawingml/2006/wordprocessingDrawing" xmlns:w10="urn:schemas-microsoft-com:office:word" xmlns:w="http://schemas.openxmlformats.org/wordprocessingml/2006/main" xmlns:w14="http://schemas.microsoft.com/office/word/2010/wordml" xmlns:w15="http://schemas.microsoft.com/office/word/2012/wordml" xmlns:w16cid="http://schemas.microsoft.com/office/word/2016/wordml/cid" xmlns:w16se="http://schemas.microsoft.com/office/word/2015/wordml/symex" xmlns:wpg="http://schemas.microsoft.com/office/word/2010/wordprocessingGroup" xmlns:wpi="http://schemas.microsoft.com/office/word/2010/wordprocessingInk" xmlns:wne="http://schemas.microsoft.com/office/word/2006/wordml" xmlns:wps="http://schemas.microsoft.com/office/word/2010/wordprocessingShape" mc:Ignorable="w14 w15 w16se w16cid wp14">
+  <w:abstractNum w:abstractNumId="0" w15:restartNumberingAfterBreak="0">
+    <w:nsid w:val="68374521"/>
+    <w:multiLevelType w:val="hybridMultilevel"/>
+    <w:tmpl w:val="D8FCBA32"/>
+    <w:lvl w:ilvl="0" w:tplc="0409000F">
+      <w:start w:val="1"/>
+      <w:numFmt w:val="decimal"/>
+      <w:lvlText w:val="%1."/>
+      <w:lvlJc w:val="left"/>
+      <w:pPr>
+        <w:ind w:left="720" w:hanging="360"/>
+      </w:pPr>
+      <w:rPr>
+        <w:rFonts w:hint="default"/>
+      </w:rPr>
+    </w:lvl>
+    <w:lvl w:ilvl="1" w:tplc="04090019" w:tentative="1">
+      <w:start w:val="1"/>
+      <w:numFmt w:val="lowerLetter"/>
+      <w:lvlText w:val="%2."/>
+      <w:lvlJc w:val="left"/>
+      <w:pPr>
+        <w:ind w:left="1440" w:hanging="360"/>
+      </w:pPr>
+    </w:lvl>
+    <w:lvl w:ilvl="2" w:tplc="0409001B" w:tentative="1">
+      <w:start w:val="1"/>
+      <w:numFmt w:val="lowerRoman"/>
+      <w:lvlText w:val="%3."/>
+      <w:lvlJc w:val="right"/>
+      <w:pPr>
+        <w:ind w:left="2160" w:hanging="180"/>
+      </w:pPr>
+    </w:lvl>
+    <w:lvl w:ilvl="3" w:tplc="0409000F" w:tentative="1">
+      <w:start w:val="1"/>
+      <w:numFmt w:val="decimal"/>
+      <w:lvlText w:val="%4."/>
+      <w:lvlJc w:val="left"/>
+      <w:pPr>
+        <w:ind w:left="2880" w:hanging="360"/>
+      </w:pPr>
+    </w:lvl>
+    <w:lvl w:ilvl="4" w:tplc="04090019" w:tentative="1">
+      <w:start w:val="1"/>
+      <w:numFmt w:val="lowerLetter"/>
+      <w:lvlText w:val="%5."/>
+      <w:lvlJc w:val="left"/>
+      <w:pPr>
+        <w:ind w:left="3600" w:hanging="360"/>
+      </w:pPr>
+    </w:lvl>
+    <w:lvl w:ilvl="5" w:tplc="0409001B" w:tentative="1">
+      <w:start w:val="1"/>
+      <w:numFmt w:val="lowerRoman"/>
+      <w:lvlText w:val="%6."/>
+      <w:lvlJc w:val="right"/>
+      <w:pPr>
+        <w:ind w:left="4320" w:hanging="180"/>
+      </w:pPr>
+    </w:lvl>
+    <w:lvl w:ilvl="6" w:tplc="0409000F" w:tentative="1">
+      <w:start w:val="1"/>
+      <w:numFmt w:val="decimal"/>
+      <w:lvlText w:val="%7."/>
+      <w:lvlJc w:val="left"/>
+      <w:pPr>
+        <w:ind w:left="5040" w:hanging="360"/>
+      </w:pPr>
+    </w:lvl>
+    <w:lvl w:ilvl="7" w:tplc="04090019" w:tentative="1">
+      <w:start w:val="1"/>
+      <w:numFmt w:val="lowerLetter"/>
+      <w:lvlText w:val="%8."/>
+      <w:lvlJc w:val="left"/>
+      <w:pPr>
+        <w:ind w:left="5760" w:hanging="360"/>
+      </w:pPr>
+    </w:lvl>
+    <w:lvl w:ilvl="8" w:tplc="0409001B" w:tentative="1">
+      <w:start w:val="1"/>
+      <w:numFmt w:val="lowerRoman"/>
+      <w:lvlText w:val="%9."/>
+      <w:lvlJc w:val="right"/>
+      <w:pPr>
+        <w:ind w:left="6480" w:hanging="180"/>
+      </w:pPr>
+    </w:lvl>
+  </w:abstractNum>
+  <w:num w:numId="1">
+    <w:abstractNumId w:val="0"/>
+  </w:num>
+</w:numbering>
 </file>
 
 <file path=word/styles.xml><?xml version="1.0" encoding="utf-8"?>
@@ -2105,6 +5424,7 @@
   <w:style w:type="character" w:default="1" w:styleId="DefaultParagraphFont">
     <w:name w:val="Default Paragraph Font"/>
     <w:uiPriority w:val="1"/>
+    <w:semiHidden/>
     <w:unhideWhenUsed/>
   </w:style>
   <w:style w:type="table" w:default="1" w:styleId="TableNormal">
@@ -2163,6 +5483,150 @@
       <w:sz w:val="26"/>
       <w:szCs w:val="26"/>
     </w:rPr>
+  </w:style>
+  <w:style w:type="paragraph" w:styleId="Header">
+    <w:name w:val="header"/>
+    <w:basedOn w:val="Normal"/>
+    <w:link w:val="HeaderChar"/>
+    <w:uiPriority w:val="99"/>
+    <w:unhideWhenUsed/>
+    <w:rsid w:val="00131AFC"/>
+    <w:pPr>
+      <w:tabs>
+        <w:tab w:val="center" w:pos="4680"/>
+        <w:tab w:val="right" w:pos="9360"/>
+      </w:tabs>
+      <w:spacing w:after="0" w:line="240" w:lineRule="auto"/>
+    </w:pPr>
+  </w:style>
+  <w:style w:type="character" w:customStyle="1" w:styleId="HeaderChar">
+    <w:name w:val="Header Char"/>
+    <w:basedOn w:val="DefaultParagraphFont"/>
+    <w:link w:val="Header"/>
+    <w:uiPriority w:val="99"/>
+    <w:rsid w:val="00131AFC"/>
+  </w:style>
+  <w:style w:type="paragraph" w:styleId="Footer">
+    <w:name w:val="footer"/>
+    <w:basedOn w:val="Normal"/>
+    <w:link w:val="FooterChar"/>
+    <w:uiPriority w:val="99"/>
+    <w:unhideWhenUsed/>
+    <w:rsid w:val="00131AFC"/>
+    <w:pPr>
+      <w:tabs>
+        <w:tab w:val="center" w:pos="4680"/>
+        <w:tab w:val="right" w:pos="9360"/>
+      </w:tabs>
+      <w:spacing w:after="0" w:line="240" w:lineRule="auto"/>
+    </w:pPr>
+  </w:style>
+  <w:style w:type="character" w:customStyle="1" w:styleId="FooterChar">
+    <w:name w:val="Footer Char"/>
+    <w:basedOn w:val="DefaultParagraphFont"/>
+    <w:link w:val="Footer"/>
+    <w:uiPriority w:val="99"/>
+    <w:rsid w:val="00131AFC"/>
+  </w:style>
+  <w:style w:type="paragraph" w:styleId="TOCHeading">
+    <w:name w:val="TOC Heading"/>
+    <w:basedOn w:val="Heading1"/>
+    <w:next w:val="Normal"/>
+    <w:uiPriority w:val="39"/>
+    <w:unhideWhenUsed/>
+    <w:qFormat/>
+    <w:rsid w:val="00131AFC"/>
+    <w:pPr>
+      <w:outlineLvl w:val="9"/>
+    </w:pPr>
+    <w:rPr>
+      <w:lang w:eastAsia="en-US"/>
+    </w:rPr>
+  </w:style>
+  <w:style w:type="paragraph" w:styleId="TOC1">
+    <w:name w:val="toc 1"/>
+    <w:basedOn w:val="Normal"/>
+    <w:next w:val="Normal"/>
+    <w:autoRedefine/>
+    <w:uiPriority w:val="39"/>
+    <w:unhideWhenUsed/>
+    <w:rsid w:val="00131AFC"/>
+    <w:pPr>
+      <w:spacing w:after="100"/>
+    </w:pPr>
+  </w:style>
+  <w:style w:type="paragraph" w:styleId="TOC2">
+    <w:name w:val="toc 2"/>
+    <w:basedOn w:val="Normal"/>
+    <w:next w:val="Normal"/>
+    <w:autoRedefine/>
+    <w:uiPriority w:val="39"/>
+    <w:unhideWhenUsed/>
+    <w:rsid w:val="00131AFC"/>
+    <w:pPr>
+      <w:spacing w:after="100"/>
+      <w:ind w:left="220"/>
+    </w:pPr>
+  </w:style>
+  <w:style w:type="character" w:styleId="Hyperlink">
+    <w:name w:val="Hyperlink"/>
+    <w:basedOn w:val="DefaultParagraphFont"/>
+    <w:uiPriority w:val="99"/>
+    <w:unhideWhenUsed/>
+    <w:rsid w:val="00131AFC"/>
+    <w:rPr>
+      <w:color w:val="0563C1" w:themeColor="hyperlink"/>
+      <w:u w:val="single"/>
+    </w:rPr>
+  </w:style>
+  <w:style w:type="paragraph" w:styleId="Caption">
+    <w:name w:val="caption"/>
+    <w:basedOn w:val="Normal"/>
+    <w:next w:val="Normal"/>
+    <w:uiPriority w:val="35"/>
+    <w:unhideWhenUsed/>
+    <w:qFormat/>
+    <w:rsid w:val="006D4DDB"/>
+    <w:pPr>
+      <w:spacing w:after="200" w:line="240" w:lineRule="auto"/>
+    </w:pPr>
+    <w:rPr>
+      <w:i/>
+      <w:iCs/>
+      <w:color w:val="44546A" w:themeColor="text2"/>
+      <w:sz w:val="18"/>
+      <w:szCs w:val="18"/>
+    </w:rPr>
+  </w:style>
+  <w:style w:type="paragraph" w:styleId="ListParagraph">
+    <w:name w:val="List Paragraph"/>
+    <w:basedOn w:val="Normal"/>
+    <w:uiPriority w:val="34"/>
+    <w:qFormat/>
+    <w:rsid w:val="00E765C5"/>
+    <w:pPr>
+      <w:ind w:left="720"/>
+      <w:contextualSpacing/>
+    </w:pPr>
+  </w:style>
+  <w:style w:type="table" w:styleId="TableGrid">
+    <w:name w:val="Table Grid"/>
+    <w:basedOn w:val="TableNormal"/>
+    <w:uiPriority w:val="39"/>
+    <w:rsid w:val="00FD4AC3"/>
+    <w:pPr>
+      <w:spacing w:after="0" w:line="240" w:lineRule="auto"/>
+    </w:pPr>
+    <w:tblPr>
+      <w:tblBorders>
+        <w:top w:val="single" w:sz="4" w:space="0" w:color="auto"/>
+        <w:left w:val="single" w:sz="4" w:space="0" w:color="auto"/>
+        <w:bottom w:val="single" w:sz="4" w:space="0" w:color="auto"/>
+        <w:right w:val="single" w:sz="4" w:space="0" w:color="auto"/>
+        <w:insideH w:val="single" w:sz="4" w:space="0" w:color="auto"/>
+        <w:insideV w:val="single" w:sz="4" w:space="0" w:color="auto"/>
+      </w:tblBorders>
+    </w:tblPr>
   </w:style>
 </w:styles>
 </file>
@@ -2460,4 +5924,16 @@
     </a:ext>
   </a:extLst>
 </a:theme>
+</file>
+
+<file path=customXml/item1.xml><?xml version="1.0" encoding="utf-8"?>
+<b:Sources xmlns:b="http://schemas.openxmlformats.org/officeDocument/2006/bibliography" xmlns="http://schemas.openxmlformats.org/officeDocument/2006/bibliography" SelectedStyle="\APASixthEditionOfficeOnline.xsl" StyleName="APA" Version="6"/>
+</file>
+
+<file path=customXml/itemProps1.xml><?xml version="1.0" encoding="utf-8"?>
+<ds:datastoreItem xmlns:ds="http://schemas.openxmlformats.org/officeDocument/2006/customXml" ds:itemID="{E4588D1F-1E0D-4E35-BB98-FDBEA7CC6BE6}">
+  <ds:schemaRefs>
+    <ds:schemaRef ds:uri="http://schemas.openxmlformats.org/officeDocument/2006/bibliography"/>
+  </ds:schemaRefs>
+</ds:datastoreItem>
 </file>
</xml_diff>